<commit_message>
full flowchart almost done
</commit_message>
<xml_diff>
--- a/report/AINT512 - report.docx
+++ b/report/AINT512 - report.docx
@@ -26,158 +26,1056 @@
     </w:p>
     <w:p>
       <w:r>
-        <w:t xml:space="preserve">justification of the design reflecting background knowledge in the </w:t>
-      </w:r>
-      <w:r>
+        <w:t xml:space="preserve">justification of the design </w:t>
+      </w:r>
+      <w:r>
+        <w:rPr>
+          <w:highlight w:val="yellow"/>
+        </w:rPr>
+        <w:t xml:space="preserve">reflecting background knowledge in the </w:t>
+      </w:r>
+      <w:r>
+        <w:rPr>
+          <w:highlight w:val="yellow"/>
+        </w:rPr>
         <w:t>domain of spoken interfaces</w:t>
       </w:r>
     </w:p>
-    <w:p/>
-    <w:p/>
-    <w:p>
-      <w:pPr>
-        <w:pStyle w:val="Heading2"/>
-      </w:pPr>
-      <w:r>
-        <w:t xml:space="preserve">1. </w:t>
-      </w:r>
-      <w:r>
-        <w:t xml:space="preserve">Task domain vocabulary specification </w:t>
-      </w:r>
-    </w:p>
-    <w:p>
-      <w:r>
-        <w:t xml:space="preserve">/ e.g. from collected corpus. </w:t>
-      </w:r>
-    </w:p>
-    <w:p>
-      <w:pPr>
-        <w:pStyle w:val="Heading2"/>
-      </w:pPr>
-    </w:p>
-    <w:p>
-      <w:pPr>
-        <w:pStyle w:val="Heading2"/>
-      </w:pPr>
-      <w:r>
-        <w:t xml:space="preserve">2. Interaction scenario specification / or defined from conducted observations. </w:t>
-      </w:r>
-    </w:p>
-    <w:p>
-      <w:pPr>
-        <w:pStyle w:val="Heading2"/>
-      </w:pPr>
-    </w:p>
-    <w:p>
-      <w:pPr>
-        <w:pStyle w:val="Heading2"/>
-      </w:pPr>
-      <w:r>
-        <w:t xml:space="preserve">3. Personality specification </w:t>
-      </w:r>
-    </w:p>
-    <w:p>
-      <w:pPr>
-        <w:pStyle w:val="Heading2"/>
-      </w:pPr>
-    </w:p>
-    <w:p>
-      <w:pPr>
-        <w:pStyle w:val="Heading2"/>
-      </w:pPr>
-      <w:r>
-        <w:t xml:space="preserve">4. Grammar design </w:t>
-      </w:r>
-    </w:p>
-    <w:p>
-      <w:pPr>
-        <w:pStyle w:val="Heading2"/>
-      </w:pPr>
-    </w:p>
-    <w:p>
-      <w:pPr>
-        <w:pStyle w:val="Heading2"/>
-      </w:pPr>
-      <w:r>
-        <w:t>5. Dialogue design</w:t>
-      </w:r>
-    </w:p>
-    <w:p>
-      <w:r>
-        <w:t xml:space="preserve"> (will add to the grammar) </w:t>
-      </w:r>
-    </w:p>
-    <w:p>
-      <w:pPr>
-        <w:pStyle w:val="Heading2"/>
-      </w:pPr>
-    </w:p>
-    <w:p>
-      <w:pPr>
-        <w:pStyle w:val="Heading2"/>
-      </w:pPr>
-      <w:r>
-        <w:t>6. Error catching / handling</w:t>
-      </w:r>
-    </w:p>
-    <w:p>
-      <w:r>
-        <w:t xml:space="preserve"> (will add to grammar and dialogue) </w:t>
-      </w:r>
-    </w:p>
-    <w:p>
-      <w:pPr>
-        <w:pStyle w:val="Heading2"/>
-      </w:pPr>
-    </w:p>
-    <w:p>
-      <w:pPr>
-        <w:pStyle w:val="Heading2"/>
-      </w:pPr>
-      <w:r>
-        <w:t xml:space="preserve">7. Action / response generation </w:t>
-      </w:r>
-    </w:p>
-    <w:p>
-      <w:pPr>
-        <w:pStyle w:val="Heading2"/>
-      </w:pPr>
-    </w:p>
-    <w:p>
-      <w:pPr>
-        <w:pStyle w:val="Heading2"/>
-      </w:pPr>
-      <w:r>
-        <w:t xml:space="preserve">8. Evaluation with users / recommendations </w:t>
-      </w:r>
-    </w:p>
-    <w:p>
-      <w:r>
-        <w:t xml:space="preserve">(also attach dialogue examples). </w:t>
+    <w:p>
+      <w:r>
+        <w:t xml:space="preserve">Databases often contain thousands of data entries across multiple tables. Tree-based Graphical User Interface (GUI) frontends to database backends have been used for a </w:t>
+      </w:r>
+      <w:r>
+        <w:rPr>
+          <w:highlight w:val="yellow"/>
+        </w:rPr>
+        <w:t>very time (REFERENCE)</w:t>
+      </w:r>
+      <w:r>
+        <w:t xml:space="preserve">. For many medium-large databases, these interfaces </w:t>
+      </w:r>
+      <w:r>
+        <w:t xml:space="preserve">can </w:t>
+      </w:r>
+      <w:r>
+        <w:t xml:space="preserve">often prove to be frustrating </w:t>
+      </w:r>
+      <w:r>
+        <w:rPr>
+          <w:highlight w:val="yellow"/>
+        </w:rPr>
+        <w:t>(REFERENCE?)</w:t>
+      </w:r>
+      <w:r>
+        <w:t xml:space="preserve">. </w:t>
+      </w:r>
+    </w:p>
+    <w:p>
+      <w:r>
+        <w:t xml:space="preserve">Spoken interfaces can provide a faster, more intuitive method for accessing complex databases by untrained users, whilst still providing methods of searching and exploring the database for users who don’t completely know what they are searching for yet. </w:t>
+      </w:r>
+    </w:p>
+    <w:p>
+      <w:r>
+        <w:t xml:space="preserve">This projects focus is the development of an interactive speech interface to a database of plants compiled by Plants </w:t>
       </w:r>
       <w:proofErr w:type="gramStart"/>
       <w:r>
-        <w:t>( see</w:t>
+        <w:t>For</w:t>
       </w:r>
       <w:proofErr w:type="gramEnd"/>
       <w:r>
-        <w:t xml:space="preserve"> examples</w:t>
+        <w:t xml:space="preserve"> A Future </w:t>
+      </w:r>
+      <w:r>
+        <w:rPr>
+          <w:highlight w:val="yellow"/>
+        </w:rPr>
+        <w:t>(REFERENCE)</w:t>
+      </w:r>
+      <w:r>
+        <w:t xml:space="preserve">, with the aim of producing a system in which users </w:t>
       </w:r>
       <w:bookmarkStart w:id="0" w:name="_GoBack"/>
       <w:bookmarkEnd w:id="0"/>
       <w:r>
-        <w:t xml:space="preserve"> in project folder).</w:t>
-      </w:r>
-    </w:p>
+        <w:t xml:space="preserve">can find a plant faster than they could with a traditional GUI interface. </w:t>
+      </w:r>
+    </w:p>
+    <w:p/>
     <w:p>
       <w:pPr>
         <w:pStyle w:val="Heading2"/>
       </w:pPr>
+      <w:r>
+        <w:t xml:space="preserve">1. </w:t>
+      </w:r>
+      <w:r>
+        <w:t xml:space="preserve">Task domain vocabulary specification </w:t>
+      </w:r>
+    </w:p>
+    <w:p>
+      <w:r>
+        <w:t xml:space="preserve">/ e.g. from collected corpus. </w:t>
+      </w:r>
     </w:p>
     <w:p>
       <w:pPr>
         <w:pStyle w:val="Heading2"/>
       </w:pPr>
+    </w:p>
+    <w:p>
+      <w:pPr>
+        <w:pStyle w:val="Heading2"/>
+      </w:pPr>
+      <w:r>
+        <w:t xml:space="preserve">2. Interaction scenario specification / or defined from conducted observations. </w:t>
+      </w:r>
+    </w:p>
+    <w:p>
+      <w:r>
+        <w:t xml:space="preserve">As this program is intended to serve as </w:t>
+      </w:r>
+      <w:r>
+        <w:t xml:space="preserve">an assistant in garden centres, </w:t>
+      </w:r>
+    </w:p>
+    <w:p>
+      <w:pPr>
+        <w:pStyle w:val="Heading2"/>
+      </w:pPr>
+      <w:r>
+        <w:t xml:space="preserve">3. Personality specification </w:t>
+      </w:r>
+    </w:p>
+    <w:p>
+      <w:pPr>
+        <w:pStyle w:val="Heading2"/>
+      </w:pPr>
+    </w:p>
+    <w:p>
+      <w:pPr>
+        <w:pStyle w:val="Heading2"/>
+      </w:pPr>
+      <w:r>
+        <w:t xml:space="preserve">4. Grammar design </w:t>
+      </w:r>
+    </w:p>
+    <w:p>
+      <w:pPr>
+        <w:pStyle w:val="Heading2"/>
+      </w:pPr>
+    </w:p>
+    <w:p>
+      <w:pPr>
+        <w:pStyle w:val="Heading2"/>
+      </w:pPr>
+      <w:r>
+        <w:t>5. Dialogue design</w:t>
+      </w:r>
+    </w:p>
+    <w:p>
+      <w:r>
+        <w:t xml:space="preserve"> (will add to the grammar) </w:t>
+      </w:r>
+    </w:p>
+    <w:p>
+      <w:pPr>
+        <w:pStyle w:val="Heading2"/>
+      </w:pPr>
+    </w:p>
+    <w:p>
+      <w:pPr>
+        <w:pStyle w:val="Heading2"/>
+      </w:pPr>
+      <w:r>
+        <w:t>6. Error catching / handling</w:t>
+      </w:r>
+    </w:p>
+    <w:p>
+      <w:r>
+        <w:t xml:space="preserve"> (will add to grammar and dialogue) </w:t>
+      </w:r>
+    </w:p>
+    <w:p>
+      <w:r>
+        <w:t>The primary error catching is performed by the “envCheck1” state, and error handling is performed between the “</w:t>
+      </w:r>
+      <w:proofErr w:type="spellStart"/>
+      <w:r>
+        <w:t>envCheck</w:t>
+      </w:r>
+      <w:proofErr w:type="spellEnd"/>
+      <w:r>
+        <w:t>” and “</w:t>
+      </w:r>
+      <w:proofErr w:type="spellStart"/>
+      <w:r>
+        <w:t>envErrorFix</w:t>
+      </w:r>
+      <w:proofErr w:type="spellEnd"/>
+      <w:r>
+        <w:t>” states.</w:t>
+      </w:r>
+    </w:p>
+    <w:p>
+      <w:pPr>
+        <w:pStyle w:val="Heading3"/>
+      </w:pPr>
+      <w:r>
+        <w:t>Error catching</w:t>
+      </w:r>
+    </w:p>
+    <w:p>
+      <w:r>
+        <w:t xml:space="preserve">Error catching is primarily performed in the “envCheck1” state. This state accesses the arrays which have search terms stored in them and vocalises these search terms to the user. The user is then </w:t>
+      </w:r>
+      <w:r>
+        <w:lastRenderedPageBreak/>
+        <w:t>asked whether the spoken terms are correct. If the terms are correct, the number of matching search results are queried and vocalised. If there are any mistakes, the “</w:t>
+      </w:r>
+      <w:proofErr w:type="spellStart"/>
+      <w:r>
+        <w:t>envPreFixCheck</w:t>
+      </w:r>
+      <w:proofErr w:type="spellEnd"/>
+      <w:r>
+        <w:t>” state is called which asks the user if a spoken term was missed (false negative detected), or if a term was recognised that the user did not say (false positive detected).</w:t>
+      </w:r>
+      <w:r>
+        <w:t xml:space="preserve"> For false positives, “</w:t>
+      </w:r>
+      <w:proofErr w:type="spellStart"/>
+      <w:r>
+        <w:t>envCheck</w:t>
+      </w:r>
+      <w:proofErr w:type="spellEnd"/>
+      <w:r>
+        <w:t>” is called. For false negatives, the user is returned to the “</w:t>
+      </w:r>
+      <w:proofErr w:type="spellStart"/>
+      <w:r>
+        <w:t>freeSpeech</w:t>
+      </w:r>
+      <w:proofErr w:type="spellEnd"/>
+      <w:r>
+        <w:t>” state.</w:t>
+      </w:r>
+    </w:p>
+    <w:p>
+      <w:pPr>
+        <w:pStyle w:val="Heading3"/>
+      </w:pPr>
+      <w:r>
+        <w:t>Error handling</w:t>
+      </w:r>
+    </w:p>
+    <w:p>
+      <w:r>
+        <w:t>“</w:t>
+      </w:r>
+      <w:proofErr w:type="spellStart"/>
+      <w:r>
+        <w:t>envCheck</w:t>
+      </w:r>
+      <w:proofErr w:type="spellEnd"/>
+      <w:r>
+        <w:t>” starts by asking the</w:t>
+      </w:r>
+      <w:r>
+        <w:t xml:space="preserve"> user which of the recently vocalised terms was misheard. The user then says which terms were incorrectly identified and the system will remove them from its arrays. </w:t>
+      </w:r>
+    </w:p>
+    <w:p>
+      <w:r>
+        <w:t xml:space="preserve">To allow the user to speak multiple </w:t>
+      </w:r>
+      <w:r>
+        <w:t>corrections</w:t>
+      </w:r>
+      <w:r>
+        <w:t xml:space="preserve"> in one go, grammar slots were created for each possible search term which </w:t>
+      </w:r>
+      <w:r>
+        <w:t>are</w:t>
+      </w:r>
+      <w:r>
+        <w:t xml:space="preserve"> set to a ‘1’ when they get filled. An individual if statement was written for each of these slots. </w:t>
+      </w:r>
+      <w:r>
+        <w:t>Below is an example of one such if statement:</w:t>
+      </w:r>
+    </w:p>
+    <w:p>
+      <w:pPr>
+        <w:autoSpaceDE w:val="0"/>
+        <w:autoSpaceDN w:val="0"/>
+        <w:adjustRightInd w:val="0"/>
+        <w:spacing w:after="0" w:line="240" w:lineRule="auto"/>
+        <w:rPr>
+          <w:rFonts w:ascii="Consolas" w:hAnsi="Consolas" w:cs="Consolas"/>
+          <w:color w:val="000000"/>
+          <w:sz w:val="16"/>
+          <w:szCs w:val="19"/>
+        </w:rPr>
+      </w:pPr>
+      <w:r>
+        <w:rPr>
+          <w:rFonts w:ascii="Consolas" w:hAnsi="Consolas" w:cs="Consolas"/>
+          <w:color w:val="000000"/>
+          <w:sz w:val="19"/>
+          <w:szCs w:val="19"/>
+        </w:rPr>
+        <w:tab/>
+      </w:r>
+      <w:proofErr w:type="spellStart"/>
+      <w:r>
+        <w:rPr>
+          <w:rFonts w:ascii="Consolas" w:hAnsi="Consolas" w:cs="Consolas"/>
+          <w:color w:val="6F008A"/>
+          <w:sz w:val="16"/>
+          <w:szCs w:val="19"/>
+        </w:rPr>
+        <w:t>NLGetIntSlotValue</w:t>
+      </w:r>
+      <w:proofErr w:type="spellEnd"/>
+      <w:r>
+        <w:rPr>
+          <w:rFonts w:ascii="Consolas" w:hAnsi="Consolas" w:cs="Consolas"/>
+          <w:color w:val="000000"/>
+          <w:sz w:val="16"/>
+          <w:szCs w:val="19"/>
+        </w:rPr>
+        <w:t>(</w:t>
+      </w:r>
+      <w:proofErr w:type="spellStart"/>
+      <w:r>
+        <w:rPr>
+          <w:rFonts w:ascii="Consolas" w:hAnsi="Consolas" w:cs="Consolas"/>
+          <w:color w:val="6F008A"/>
+          <w:sz w:val="16"/>
+          <w:szCs w:val="19"/>
+        </w:rPr>
+        <w:t>AppGetNLResult</w:t>
+      </w:r>
+      <w:proofErr w:type="spellEnd"/>
+      <w:r>
+        <w:rPr>
+          <w:rFonts w:ascii="Consolas" w:hAnsi="Consolas" w:cs="Consolas"/>
+          <w:color w:val="000000"/>
+          <w:sz w:val="16"/>
+          <w:szCs w:val="19"/>
+        </w:rPr>
+        <w:t>(</w:t>
+      </w:r>
+      <w:r>
+        <w:rPr>
+          <w:rFonts w:ascii="Consolas" w:hAnsi="Consolas" w:cs="Consolas"/>
+          <w:color w:val="808080"/>
+          <w:sz w:val="16"/>
+          <w:szCs w:val="19"/>
+        </w:rPr>
+        <w:t>app</w:t>
+      </w:r>
+      <w:r>
+        <w:rPr>
+          <w:rFonts w:ascii="Consolas" w:hAnsi="Consolas" w:cs="Consolas"/>
+          <w:color w:val="000000"/>
+          <w:sz w:val="16"/>
+          <w:szCs w:val="19"/>
+        </w:rPr>
+        <w:t xml:space="preserve">), </w:t>
+      </w:r>
+      <w:r>
+        <w:rPr>
+          <w:rFonts w:ascii="Consolas" w:hAnsi="Consolas" w:cs="Consolas"/>
+          <w:color w:val="A31515"/>
+          <w:sz w:val="16"/>
+          <w:szCs w:val="19"/>
+        </w:rPr>
+        <w:t>"</w:t>
+      </w:r>
+      <w:proofErr w:type="spellStart"/>
+      <w:r>
+        <w:rPr>
+          <w:rFonts w:ascii="Consolas" w:hAnsi="Consolas" w:cs="Consolas"/>
+          <w:color w:val="A31515"/>
+          <w:sz w:val="16"/>
+          <w:szCs w:val="19"/>
+        </w:rPr>
+        <w:t>perennial_climber_said</w:t>
+      </w:r>
+      <w:proofErr w:type="spellEnd"/>
+      <w:r>
+        <w:rPr>
+          <w:rFonts w:ascii="Consolas" w:hAnsi="Consolas" w:cs="Consolas"/>
+          <w:color w:val="A31515"/>
+          <w:sz w:val="16"/>
+          <w:szCs w:val="19"/>
+        </w:rPr>
+        <w:t>"</w:t>
+      </w:r>
+      <w:r>
+        <w:rPr>
+          <w:rFonts w:ascii="Consolas" w:hAnsi="Consolas" w:cs="Consolas"/>
+          <w:color w:val="000000"/>
+          <w:sz w:val="16"/>
+          <w:szCs w:val="19"/>
+        </w:rPr>
+        <w:t>, &amp;</w:t>
+      </w:r>
+      <w:proofErr w:type="spellStart"/>
+      <w:r>
+        <w:rPr>
+          <w:rFonts w:ascii="Consolas" w:hAnsi="Consolas" w:cs="Consolas"/>
+          <w:color w:val="000000"/>
+          <w:sz w:val="16"/>
+          <w:szCs w:val="19"/>
+        </w:rPr>
+        <w:t>perennial_climber</w:t>
+      </w:r>
+      <w:proofErr w:type="spellEnd"/>
+      <w:r>
+        <w:rPr>
+          <w:rFonts w:ascii="Consolas" w:hAnsi="Consolas" w:cs="Consolas"/>
+          <w:color w:val="000000"/>
+          <w:sz w:val="16"/>
+          <w:szCs w:val="19"/>
+        </w:rPr>
+        <w:t>);</w:t>
+      </w:r>
+    </w:p>
+    <w:p>
+      <w:pPr>
+        <w:autoSpaceDE w:val="0"/>
+        <w:autoSpaceDN w:val="0"/>
+        <w:adjustRightInd w:val="0"/>
+        <w:spacing w:after="0" w:line="240" w:lineRule="auto"/>
+        <w:rPr>
+          <w:rFonts w:ascii="Consolas" w:hAnsi="Consolas" w:cs="Consolas"/>
+          <w:color w:val="000000"/>
+          <w:sz w:val="16"/>
+          <w:szCs w:val="19"/>
+        </w:rPr>
+      </w:pPr>
+      <w:r>
+        <w:rPr>
+          <w:rFonts w:ascii="Consolas" w:hAnsi="Consolas" w:cs="Consolas"/>
+          <w:color w:val="000000"/>
+          <w:sz w:val="16"/>
+          <w:szCs w:val="19"/>
+        </w:rPr>
+        <w:tab/>
+      </w:r>
+      <w:r>
+        <w:rPr>
+          <w:rFonts w:ascii="Consolas" w:hAnsi="Consolas" w:cs="Consolas"/>
+          <w:color w:val="0000FF"/>
+          <w:sz w:val="16"/>
+          <w:szCs w:val="19"/>
+        </w:rPr>
+        <w:t>if</w:t>
+      </w:r>
+      <w:r>
+        <w:rPr>
+          <w:rFonts w:ascii="Consolas" w:hAnsi="Consolas" w:cs="Consolas"/>
+          <w:color w:val="000000"/>
+          <w:sz w:val="16"/>
+          <w:szCs w:val="19"/>
+        </w:rPr>
+        <w:t xml:space="preserve"> (</w:t>
+      </w:r>
+      <w:proofErr w:type="spellStart"/>
+      <w:r>
+        <w:rPr>
+          <w:rFonts w:ascii="Consolas" w:hAnsi="Consolas" w:cs="Consolas"/>
+          <w:color w:val="000000"/>
+          <w:sz w:val="16"/>
+          <w:szCs w:val="19"/>
+        </w:rPr>
+        <w:t>perennial_climber</w:t>
+      </w:r>
+      <w:proofErr w:type="spellEnd"/>
+      <w:r>
+        <w:rPr>
+          <w:rFonts w:ascii="Consolas" w:hAnsi="Consolas" w:cs="Consolas"/>
+          <w:color w:val="000000"/>
+          <w:sz w:val="16"/>
+          <w:szCs w:val="19"/>
+        </w:rPr>
+        <w:t xml:space="preserve"> == 1) {</w:t>
+      </w:r>
+    </w:p>
+    <w:p>
+      <w:pPr>
+        <w:autoSpaceDE w:val="0"/>
+        <w:autoSpaceDN w:val="0"/>
+        <w:adjustRightInd w:val="0"/>
+        <w:spacing w:after="0" w:line="240" w:lineRule="auto"/>
+        <w:rPr>
+          <w:rFonts w:ascii="Consolas" w:hAnsi="Consolas" w:cs="Consolas"/>
+          <w:color w:val="000000"/>
+          <w:sz w:val="16"/>
+          <w:szCs w:val="19"/>
+        </w:rPr>
+      </w:pPr>
+      <w:r>
+        <w:rPr>
+          <w:rFonts w:ascii="Consolas" w:hAnsi="Consolas" w:cs="Consolas"/>
+          <w:color w:val="000000"/>
+          <w:sz w:val="16"/>
+          <w:szCs w:val="19"/>
+        </w:rPr>
+        <w:tab/>
+      </w:r>
+      <w:r>
+        <w:rPr>
+          <w:rFonts w:ascii="Consolas" w:hAnsi="Consolas" w:cs="Consolas"/>
+          <w:color w:val="000000"/>
+          <w:sz w:val="16"/>
+          <w:szCs w:val="19"/>
+        </w:rPr>
+        <w:tab/>
+      </w:r>
+      <w:proofErr w:type="spellStart"/>
+      <w:proofErr w:type="gramStart"/>
+      <w:r>
+        <w:rPr>
+          <w:rFonts w:ascii="Consolas" w:hAnsi="Consolas" w:cs="Consolas"/>
+          <w:color w:val="000000"/>
+          <w:sz w:val="16"/>
+          <w:szCs w:val="19"/>
+        </w:rPr>
+        <w:t>printf</w:t>
+      </w:r>
+      <w:proofErr w:type="spellEnd"/>
+      <w:r>
+        <w:rPr>
+          <w:rFonts w:ascii="Consolas" w:hAnsi="Consolas" w:cs="Consolas"/>
+          <w:color w:val="000000"/>
+          <w:sz w:val="16"/>
+          <w:szCs w:val="19"/>
+        </w:rPr>
+        <w:t>(</w:t>
+      </w:r>
+      <w:proofErr w:type="gramEnd"/>
+      <w:r>
+        <w:rPr>
+          <w:rFonts w:ascii="Consolas" w:hAnsi="Consolas" w:cs="Consolas"/>
+          <w:color w:val="A31515"/>
+          <w:sz w:val="16"/>
+          <w:szCs w:val="19"/>
+        </w:rPr>
+        <w:t>"%s\n"</w:t>
+      </w:r>
+      <w:r>
+        <w:rPr>
+          <w:rFonts w:ascii="Consolas" w:hAnsi="Consolas" w:cs="Consolas"/>
+          <w:color w:val="000000"/>
+          <w:sz w:val="16"/>
+          <w:szCs w:val="19"/>
+        </w:rPr>
+        <w:t xml:space="preserve">, </w:t>
+      </w:r>
+      <w:r>
+        <w:rPr>
+          <w:rFonts w:ascii="Consolas" w:hAnsi="Consolas" w:cs="Consolas"/>
+          <w:color w:val="A31515"/>
+          <w:sz w:val="16"/>
+          <w:szCs w:val="19"/>
+        </w:rPr>
+        <w:t>"You said Perennial Climber."</w:t>
+      </w:r>
+      <w:r>
+        <w:rPr>
+          <w:rFonts w:ascii="Consolas" w:hAnsi="Consolas" w:cs="Consolas"/>
+          <w:color w:val="000000"/>
+          <w:sz w:val="16"/>
+          <w:szCs w:val="19"/>
+        </w:rPr>
+        <w:t>);</w:t>
+      </w:r>
+    </w:p>
+    <w:p>
+      <w:pPr>
+        <w:autoSpaceDE w:val="0"/>
+        <w:autoSpaceDN w:val="0"/>
+        <w:adjustRightInd w:val="0"/>
+        <w:spacing w:after="0" w:line="240" w:lineRule="auto"/>
+        <w:rPr>
+          <w:rFonts w:ascii="Consolas" w:hAnsi="Consolas" w:cs="Consolas"/>
+          <w:color w:val="000000"/>
+          <w:sz w:val="16"/>
+          <w:szCs w:val="19"/>
+        </w:rPr>
+      </w:pPr>
+      <w:r>
+        <w:rPr>
+          <w:rFonts w:ascii="Consolas" w:hAnsi="Consolas" w:cs="Consolas"/>
+          <w:color w:val="000000"/>
+          <w:sz w:val="16"/>
+          <w:szCs w:val="19"/>
+        </w:rPr>
+        <w:tab/>
+      </w:r>
+      <w:r>
+        <w:rPr>
+          <w:rFonts w:ascii="Consolas" w:hAnsi="Consolas" w:cs="Consolas"/>
+          <w:color w:val="000000"/>
+          <w:sz w:val="16"/>
+          <w:szCs w:val="19"/>
+        </w:rPr>
+        <w:tab/>
+      </w:r>
+      <w:proofErr w:type="spellStart"/>
+      <w:r>
+        <w:rPr>
+          <w:rFonts w:ascii="Consolas" w:hAnsi="Consolas" w:cs="Consolas"/>
+          <w:color w:val="000000"/>
+          <w:sz w:val="16"/>
+          <w:szCs w:val="19"/>
+        </w:rPr>
+        <w:t>strcpy</w:t>
+      </w:r>
+      <w:proofErr w:type="spellEnd"/>
+      <w:r>
+        <w:rPr>
+          <w:rFonts w:ascii="Consolas" w:hAnsi="Consolas" w:cs="Consolas"/>
+          <w:color w:val="000000"/>
+          <w:sz w:val="16"/>
+          <w:szCs w:val="19"/>
+        </w:rPr>
+        <w:t>(</w:t>
+      </w:r>
+      <w:proofErr w:type="spellStart"/>
+      <w:r>
+        <w:rPr>
+          <w:rFonts w:ascii="Consolas" w:hAnsi="Consolas" w:cs="Consolas"/>
+          <w:color w:val="000000"/>
+          <w:sz w:val="16"/>
+          <w:szCs w:val="19"/>
+        </w:rPr>
+        <w:t>errorStoreArray</w:t>
+      </w:r>
+      <w:proofErr w:type="spellEnd"/>
+      <w:r>
+        <w:rPr>
+          <w:rFonts w:ascii="Consolas" w:hAnsi="Consolas" w:cs="Consolas"/>
+          <w:color w:val="000000"/>
+          <w:sz w:val="16"/>
+          <w:szCs w:val="19"/>
+        </w:rPr>
+        <w:t>[</w:t>
+      </w:r>
+      <w:proofErr w:type="spellStart"/>
+      <w:r>
+        <w:rPr>
+          <w:rFonts w:ascii="Consolas" w:hAnsi="Consolas" w:cs="Consolas"/>
+          <w:color w:val="000000"/>
+          <w:sz w:val="16"/>
+          <w:szCs w:val="19"/>
+        </w:rPr>
+        <w:t>errorEnvStringCounter</w:t>
+      </w:r>
+      <w:proofErr w:type="spellEnd"/>
+      <w:r>
+        <w:rPr>
+          <w:rFonts w:ascii="Consolas" w:hAnsi="Consolas" w:cs="Consolas"/>
+          <w:color w:val="000000"/>
+          <w:sz w:val="16"/>
+          <w:szCs w:val="19"/>
+        </w:rPr>
+        <w:t xml:space="preserve">], </w:t>
+      </w:r>
+      <w:r>
+        <w:rPr>
+          <w:rFonts w:ascii="Consolas" w:hAnsi="Consolas" w:cs="Consolas"/>
+          <w:color w:val="A31515"/>
+          <w:sz w:val="16"/>
+          <w:szCs w:val="19"/>
+        </w:rPr>
+        <w:t>"Perennial Climber"</w:t>
+      </w:r>
+      <w:r>
+        <w:rPr>
+          <w:rFonts w:ascii="Consolas" w:hAnsi="Consolas" w:cs="Consolas"/>
+          <w:color w:val="000000"/>
+          <w:sz w:val="16"/>
+          <w:szCs w:val="19"/>
+        </w:rPr>
+        <w:t>);</w:t>
+      </w:r>
+    </w:p>
+    <w:p>
+      <w:pPr>
+        <w:autoSpaceDE w:val="0"/>
+        <w:autoSpaceDN w:val="0"/>
+        <w:adjustRightInd w:val="0"/>
+        <w:spacing w:after="0" w:line="240" w:lineRule="auto"/>
+        <w:rPr>
+          <w:rFonts w:ascii="Consolas" w:hAnsi="Consolas" w:cs="Consolas"/>
+          <w:color w:val="000000"/>
+          <w:sz w:val="16"/>
+          <w:szCs w:val="19"/>
+        </w:rPr>
+      </w:pPr>
+      <w:r>
+        <w:rPr>
+          <w:rFonts w:ascii="Consolas" w:hAnsi="Consolas" w:cs="Consolas"/>
+          <w:color w:val="000000"/>
+          <w:sz w:val="16"/>
+          <w:szCs w:val="19"/>
+        </w:rPr>
+        <w:tab/>
+      </w:r>
+      <w:r>
+        <w:rPr>
+          <w:rFonts w:ascii="Consolas" w:hAnsi="Consolas" w:cs="Consolas"/>
+          <w:color w:val="000000"/>
+          <w:sz w:val="16"/>
+          <w:szCs w:val="19"/>
+        </w:rPr>
+        <w:tab/>
+      </w:r>
+      <w:proofErr w:type="spellStart"/>
+      <w:r>
+        <w:rPr>
+          <w:rFonts w:ascii="Consolas" w:hAnsi="Consolas" w:cs="Consolas"/>
+          <w:color w:val="000000"/>
+          <w:sz w:val="16"/>
+          <w:szCs w:val="19"/>
+        </w:rPr>
+        <w:t>errorEnvStringCounter</w:t>
+      </w:r>
+      <w:proofErr w:type="spellEnd"/>
+      <w:r>
+        <w:rPr>
+          <w:rFonts w:ascii="Consolas" w:hAnsi="Consolas" w:cs="Consolas"/>
+          <w:color w:val="000000"/>
+          <w:sz w:val="16"/>
+          <w:szCs w:val="19"/>
+        </w:rPr>
+        <w:t xml:space="preserve"> = </w:t>
+      </w:r>
+      <w:proofErr w:type="spellStart"/>
+      <w:r>
+        <w:rPr>
+          <w:rFonts w:ascii="Consolas" w:hAnsi="Consolas" w:cs="Consolas"/>
+          <w:color w:val="000000"/>
+          <w:sz w:val="16"/>
+          <w:szCs w:val="19"/>
+        </w:rPr>
+        <w:t>errorEnvStringCounter</w:t>
+      </w:r>
+      <w:proofErr w:type="spellEnd"/>
+      <w:r>
+        <w:rPr>
+          <w:rFonts w:ascii="Consolas" w:hAnsi="Consolas" w:cs="Consolas"/>
+          <w:color w:val="000000"/>
+          <w:sz w:val="16"/>
+          <w:szCs w:val="19"/>
+        </w:rPr>
+        <w:t xml:space="preserve"> + 1;</w:t>
+      </w:r>
+    </w:p>
+    <w:p>
+      <w:pPr>
+        <w:rPr>
+          <w:sz w:val="18"/>
+        </w:rPr>
+      </w:pPr>
+      <w:r>
+        <w:rPr>
+          <w:rFonts w:ascii="Consolas" w:hAnsi="Consolas" w:cs="Consolas"/>
+          <w:color w:val="000000"/>
+          <w:sz w:val="16"/>
+          <w:szCs w:val="19"/>
+        </w:rPr>
+        <w:tab/>
+        <w:t>}</w:t>
+      </w:r>
+    </w:p>
+    <w:p>
+      <w:r>
+        <w:t>To detect when the user had finished speaking corrections, the following code was written:</w:t>
+      </w:r>
+    </w:p>
+    <w:p>
+      <w:pPr>
+        <w:autoSpaceDE w:val="0"/>
+        <w:autoSpaceDN w:val="0"/>
+        <w:adjustRightInd w:val="0"/>
+        <w:spacing w:after="0" w:line="240" w:lineRule="auto"/>
+        <w:ind w:left="2160"/>
+        <w:rPr>
+          <w:rFonts w:ascii="Consolas" w:hAnsi="Consolas" w:cs="Consolas"/>
+          <w:color w:val="000000"/>
+          <w:sz w:val="16"/>
+          <w:szCs w:val="19"/>
+        </w:rPr>
+      </w:pPr>
+      <w:r>
+        <w:rPr>
+          <w:rFonts w:ascii="Consolas" w:hAnsi="Consolas" w:cs="Consolas"/>
+          <w:color w:val="0000FF"/>
+          <w:sz w:val="16"/>
+          <w:szCs w:val="19"/>
+        </w:rPr>
+        <w:t>if</w:t>
+      </w:r>
+      <w:r>
+        <w:rPr>
+          <w:rFonts w:ascii="Consolas" w:hAnsi="Consolas" w:cs="Consolas"/>
+          <w:color w:val="000000"/>
+          <w:sz w:val="16"/>
+          <w:szCs w:val="19"/>
+        </w:rPr>
+        <w:t xml:space="preserve"> ((</w:t>
+      </w:r>
+      <w:proofErr w:type="spellStart"/>
+      <w:r>
+        <w:rPr>
+          <w:rFonts w:ascii="Consolas" w:hAnsi="Consolas" w:cs="Consolas"/>
+          <w:color w:val="6F008A"/>
+          <w:sz w:val="16"/>
+          <w:szCs w:val="19"/>
+        </w:rPr>
+        <w:t>AppGetRecognitionStage</w:t>
+      </w:r>
+      <w:proofErr w:type="spellEnd"/>
+      <w:r>
+        <w:rPr>
+          <w:rFonts w:ascii="Consolas" w:hAnsi="Consolas" w:cs="Consolas"/>
+          <w:color w:val="000000"/>
+          <w:sz w:val="16"/>
+          <w:szCs w:val="19"/>
+        </w:rPr>
+        <w:t>(</w:t>
+      </w:r>
+      <w:r>
+        <w:rPr>
+          <w:rFonts w:ascii="Consolas" w:hAnsi="Consolas" w:cs="Consolas"/>
+          <w:color w:val="808080"/>
+          <w:sz w:val="16"/>
+          <w:szCs w:val="19"/>
+        </w:rPr>
+        <w:t>app</w:t>
+      </w:r>
+      <w:r>
+        <w:rPr>
+          <w:rFonts w:ascii="Consolas" w:hAnsi="Consolas" w:cs="Consolas"/>
+          <w:color w:val="000000"/>
+          <w:sz w:val="16"/>
+          <w:szCs w:val="19"/>
+        </w:rPr>
+        <w:t>) == 4)) {</w:t>
+      </w:r>
+    </w:p>
+    <w:p>
+      <w:pPr>
+        <w:autoSpaceDE w:val="0"/>
+        <w:autoSpaceDN w:val="0"/>
+        <w:adjustRightInd w:val="0"/>
+        <w:spacing w:after="0" w:line="240" w:lineRule="auto"/>
+        <w:ind w:left="2160"/>
+        <w:rPr>
+          <w:rFonts w:ascii="Consolas" w:hAnsi="Consolas" w:cs="Consolas"/>
+          <w:color w:val="000000"/>
+          <w:sz w:val="16"/>
+          <w:szCs w:val="19"/>
+        </w:rPr>
+      </w:pPr>
+      <w:r>
+        <w:rPr>
+          <w:rFonts w:ascii="Consolas" w:hAnsi="Consolas" w:cs="Consolas"/>
+          <w:color w:val="000000"/>
+          <w:sz w:val="16"/>
+          <w:szCs w:val="19"/>
+        </w:rPr>
+        <w:tab/>
+      </w:r>
+      <w:proofErr w:type="spellStart"/>
+      <w:proofErr w:type="gramStart"/>
+      <w:r>
+        <w:rPr>
+          <w:rFonts w:ascii="Consolas" w:hAnsi="Consolas" w:cs="Consolas"/>
+          <w:color w:val="6F008A"/>
+          <w:sz w:val="16"/>
+          <w:szCs w:val="19"/>
+        </w:rPr>
+        <w:t>AppGoto</w:t>
+      </w:r>
+      <w:proofErr w:type="spellEnd"/>
+      <w:r>
+        <w:rPr>
+          <w:rFonts w:ascii="Consolas" w:hAnsi="Consolas" w:cs="Consolas"/>
+          <w:color w:val="000000"/>
+          <w:sz w:val="16"/>
+          <w:szCs w:val="19"/>
+        </w:rPr>
+        <w:t>(</w:t>
+      </w:r>
+      <w:proofErr w:type="gramEnd"/>
+      <w:r>
+        <w:rPr>
+          <w:rFonts w:ascii="Consolas" w:hAnsi="Consolas" w:cs="Consolas"/>
+          <w:color w:val="808080"/>
+          <w:sz w:val="16"/>
+          <w:szCs w:val="19"/>
+        </w:rPr>
+        <w:t>app</w:t>
+      </w:r>
+      <w:r>
+        <w:rPr>
+          <w:rFonts w:ascii="Consolas" w:hAnsi="Consolas" w:cs="Consolas"/>
+          <w:color w:val="000000"/>
+          <w:sz w:val="16"/>
+          <w:szCs w:val="19"/>
+        </w:rPr>
+        <w:t xml:space="preserve">, </w:t>
+      </w:r>
+      <w:r>
+        <w:rPr>
+          <w:rFonts w:ascii="Consolas" w:hAnsi="Consolas" w:cs="Consolas"/>
+          <w:color w:val="A31515"/>
+          <w:sz w:val="16"/>
+          <w:szCs w:val="19"/>
+        </w:rPr>
+        <w:t>"</w:t>
+      </w:r>
+      <w:proofErr w:type="spellStart"/>
+      <w:r>
+        <w:rPr>
+          <w:rFonts w:ascii="Consolas" w:hAnsi="Consolas" w:cs="Consolas"/>
+          <w:color w:val="A31515"/>
+          <w:sz w:val="16"/>
+          <w:szCs w:val="19"/>
+        </w:rPr>
+        <w:t>envErrorFix</w:t>
+      </w:r>
+      <w:proofErr w:type="spellEnd"/>
+      <w:r>
+        <w:rPr>
+          <w:rFonts w:ascii="Consolas" w:hAnsi="Consolas" w:cs="Consolas"/>
+          <w:color w:val="A31515"/>
+          <w:sz w:val="16"/>
+          <w:szCs w:val="19"/>
+        </w:rPr>
+        <w:t>"</w:t>
+      </w:r>
+      <w:r>
+        <w:rPr>
+          <w:rFonts w:ascii="Consolas" w:hAnsi="Consolas" w:cs="Consolas"/>
+          <w:color w:val="000000"/>
+          <w:sz w:val="16"/>
+          <w:szCs w:val="19"/>
+        </w:rPr>
+        <w:t>);</w:t>
+      </w:r>
+    </w:p>
+    <w:p>
+      <w:pPr>
+        <w:autoSpaceDE w:val="0"/>
+        <w:autoSpaceDN w:val="0"/>
+        <w:adjustRightInd w:val="0"/>
+        <w:spacing w:after="0" w:line="240" w:lineRule="auto"/>
+        <w:ind w:left="2160"/>
+        <w:rPr>
+          <w:rFonts w:ascii="Consolas" w:hAnsi="Consolas" w:cs="Consolas"/>
+          <w:color w:val="000000"/>
+          <w:sz w:val="16"/>
+          <w:szCs w:val="19"/>
+        </w:rPr>
+      </w:pPr>
+      <w:r>
+        <w:rPr>
+          <w:rFonts w:ascii="Consolas" w:hAnsi="Consolas" w:cs="Consolas"/>
+          <w:color w:val="000000"/>
+          <w:sz w:val="16"/>
+          <w:szCs w:val="19"/>
+        </w:rPr>
+        <w:t>}</w:t>
+      </w:r>
+    </w:p>
+    <w:p/>
+    <w:p>
+      <w:r>
+        <w:t xml:space="preserve">Where </w:t>
+      </w:r>
+      <w:proofErr w:type="gramStart"/>
+      <w:r>
+        <w:t>“ …</w:t>
+      </w:r>
+      <w:proofErr w:type="gramEnd"/>
+      <w:r>
+        <w:t>) == 4)” corresponds to “</w:t>
+      </w:r>
+      <w:r>
+        <w:t>AFTER_SPEECH_STAGE</w:t>
+      </w:r>
+      <w:r>
+        <w:t>” in the enumerated “</w:t>
+      </w:r>
+      <w:proofErr w:type="spellStart"/>
+      <w:r>
+        <w:t>RecognitionStage</w:t>
+      </w:r>
+      <w:proofErr w:type="spellEnd"/>
+      <w:r>
+        <w:t>” structure returned by “</w:t>
+      </w:r>
+      <w:proofErr w:type="spellStart"/>
+      <w:r>
+        <w:t>AppGetRecognitionStage</w:t>
+      </w:r>
+      <w:proofErr w:type="spellEnd"/>
+      <w:r>
+        <w:t>”.</w:t>
+      </w:r>
+    </w:p>
+    <w:p>
+      <w:pPr>
+        <w:pStyle w:val="Heading2"/>
+      </w:pPr>
+      <w:r>
+        <w:t xml:space="preserve">7. Action / response generation </w:t>
+      </w:r>
+    </w:p>
+    <w:p>
+      <w:pPr>
+        <w:pStyle w:val="Heading2"/>
+      </w:pPr>
+    </w:p>
+    <w:p>
+      <w:pPr>
+        <w:pStyle w:val="Heading2"/>
+      </w:pPr>
+      <w:r>
+        <w:t xml:space="preserve">8. Evaluation with users / recommendations </w:t>
+      </w:r>
+    </w:p>
+    <w:p>
+      <w:r>
+        <w:t xml:space="preserve">(also attach dialogue examples). </w:t>
+      </w:r>
+      <w:proofErr w:type="gramStart"/>
+      <w:r>
+        <w:t>( see</w:t>
+      </w:r>
+      <w:proofErr w:type="gramEnd"/>
+      <w:r>
+        <w:t xml:space="preserve"> examples in project folder).</w:t>
+      </w:r>
+    </w:p>
+    <w:p>
+      <w:pPr>
+        <w:pStyle w:val="Heading2"/>
+      </w:pPr>
+    </w:p>
+    <w:p>
+      <w:pPr>
+        <w:pStyle w:val="Heading2"/>
+      </w:pPr>
       <w:r>
         <w:t>Description of work done</w:t>
       </w:r>
@@ -194,6 +1092,47 @@
     <w:p>
       <w:r>
         <w:t>of the systems performance</w:t>
+      </w:r>
+    </w:p>
+    <w:p/>
+    <w:p>
+      <w:pPr>
+        <w:rPr>
+          <w:rFonts w:asciiTheme="majorHAnsi" w:eastAsiaTheme="majorEastAsia" w:hAnsiTheme="majorHAnsi" w:cstheme="majorBidi"/>
+          <w:color w:val="2F5496" w:themeColor="accent1" w:themeShade="BF"/>
+          <w:sz w:val="32"/>
+          <w:szCs w:val="32"/>
+        </w:rPr>
+      </w:pPr>
+      <w:r>
+        <w:br w:type="page"/>
+      </w:r>
+    </w:p>
+    <w:p>
+      <w:pPr>
+        <w:pStyle w:val="Heading1"/>
+      </w:pPr>
+      <w:r>
+        <w:lastRenderedPageBreak/>
+        <w:t>Appendices</w:t>
+      </w:r>
+    </w:p>
+    <w:p>
+      <w:pPr>
+        <w:pStyle w:val="Heading2"/>
+      </w:pPr>
+    </w:p>
+    <w:p>
+      <w:pPr>
+        <w:pStyle w:val="Heading2"/>
+      </w:pPr>
+      <w:r>
+        <w:t>Appendix 1 – Full system flowchart</w:t>
+      </w:r>
+    </w:p>
+    <w:p>
+      <w:r>
+        <w:t>Imagine there’s a massive picture here…</w:t>
       </w:r>
     </w:p>
     <w:sectPr>
@@ -644,10 +1583,31 @@
       <w:szCs w:val="26"/>
     </w:rPr>
   </w:style>
+  <w:style w:type="paragraph" w:styleId="Heading3">
+    <w:name w:val="heading 3"/>
+    <w:basedOn w:val="Normal"/>
+    <w:next w:val="Normal"/>
+    <w:link w:val="Heading3Char"/>
+    <w:uiPriority w:val="9"/>
+    <w:unhideWhenUsed/>
+    <w:qFormat/>
+    <w:rsid w:val="00226002"/>
+    <w:pPr>
+      <w:keepNext/>
+      <w:keepLines/>
+      <w:spacing w:before="40" w:after="0"/>
+      <w:outlineLvl w:val="2"/>
+    </w:pPr>
+    <w:rPr>
+      <w:rFonts w:asciiTheme="majorHAnsi" w:eastAsiaTheme="majorEastAsia" w:hAnsiTheme="majorHAnsi" w:cstheme="majorBidi"/>
+      <w:color w:val="1F3763" w:themeColor="accent1" w:themeShade="7F"/>
+      <w:sz w:val="24"/>
+      <w:szCs w:val="24"/>
+    </w:rPr>
+  </w:style>
   <w:style w:type="character" w:default="1" w:styleId="DefaultParagraphFont">
     <w:name w:val="Default Paragraph Font"/>
     <w:uiPriority w:val="1"/>
-    <w:semiHidden/>
     <w:unhideWhenUsed/>
   </w:style>
   <w:style w:type="table" w:default="1" w:styleId="TableNormal">
@@ -707,6 +1667,42 @@
       <w:ind w:left="720"/>
       <w:contextualSpacing/>
     </w:pPr>
+  </w:style>
+  <w:style w:type="character" w:customStyle="1" w:styleId="Heading3Char">
+    <w:name w:val="Heading 3 Char"/>
+    <w:basedOn w:val="DefaultParagraphFont"/>
+    <w:link w:val="Heading3"/>
+    <w:uiPriority w:val="9"/>
+    <w:rsid w:val="00226002"/>
+    <w:rPr>
+      <w:rFonts w:asciiTheme="majorHAnsi" w:eastAsiaTheme="majorEastAsia" w:hAnsiTheme="majorHAnsi" w:cstheme="majorBidi"/>
+      <w:color w:val="1F3763" w:themeColor="accent1" w:themeShade="7F"/>
+      <w:sz w:val="24"/>
+      <w:szCs w:val="24"/>
+    </w:rPr>
+  </w:style>
+  <w:style w:type="character" w:styleId="Hyperlink">
+    <w:name w:val="Hyperlink"/>
+    <w:basedOn w:val="DefaultParagraphFont"/>
+    <w:uiPriority w:val="99"/>
+    <w:unhideWhenUsed/>
+    <w:rsid w:val="007F7B09"/>
+    <w:rPr>
+      <w:color w:val="0563C1" w:themeColor="hyperlink"/>
+      <w:u w:val="single"/>
+    </w:rPr>
+  </w:style>
+  <w:style w:type="character" w:styleId="UnresolvedMention">
+    <w:name w:val="Unresolved Mention"/>
+    <w:basedOn w:val="DefaultParagraphFont"/>
+    <w:uiPriority w:val="99"/>
+    <w:semiHidden/>
+    <w:unhideWhenUsed/>
+    <w:rsid w:val="007F7B09"/>
+    <w:rPr>
+      <w:color w:val="808080"/>
+      <w:shd w:val="clear" w:color="auto" w:fill="E6E6E6"/>
+    </w:rPr>
   </w:style>
 </w:styles>
 </file>

</xml_diff>

<commit_message>
switching to prior code to find tree speech stuff
</commit_message>
<xml_diff>
--- a/report/AINT512 - report.docx
+++ b/report/AINT512 - report.docx
@@ -2,8 +2,1464 @@
 <file path=word/document.xml><?xml version="1.0" encoding="utf-8"?>
 <w:document xmlns:wpc="http://schemas.microsoft.com/office/word/2010/wordprocessingCanvas" xmlns:cx="http://schemas.microsoft.com/office/drawing/2014/chartex" xmlns:cx1="http://schemas.microsoft.com/office/drawing/2015/9/8/chartex" xmlns:cx2="http://schemas.microsoft.com/office/drawing/2015/10/21/chartex" xmlns:cx3="http://schemas.microsoft.com/office/drawing/2016/5/9/chartex" xmlns:cx4="http://schemas.microsoft.com/office/drawing/2016/5/10/chartex" xmlns:cx5="http://schemas.microsoft.com/office/drawing/2016/5/11/chartex" xmlns:cx6="http://schemas.microsoft.com/office/drawing/2016/5/12/chartex" xmlns:cx7="http://schemas.microsoft.com/office/drawing/2016/5/13/chartex" xmlns:cx8="http://schemas.microsoft.com/office/drawing/2016/5/14/chartex" xmlns:mc="http://schemas.openxmlformats.org/markup-compatibility/2006" xmlns:aink="http://schemas.microsoft.com/office/drawing/2016/ink" xmlns:am3d="http://schemas.microsoft.com/office/drawing/2017/model3d" xmlns:o="urn:schemas-microsoft-com:office:office" xmlns:r="http://schemas.openxmlformats.org/officeDocument/2006/relationships" xmlns:m="http://schemas.openxmlformats.org/officeDocument/2006/math" xmlns:v="urn:schemas-microsoft-com:vml" xmlns:wp14="http://schemas.microsoft.com/office/word/2010/wordprocessingDrawing" xmlns:wp="http://schemas.openxmlformats.org/drawingml/2006/wordprocessingDrawing" xmlns:w10="urn:schemas-microsoft-com:office:word" xmlns:w="http://schemas.openxmlformats.org/wordprocessingml/2006/main" xmlns:w14="http://schemas.microsoft.com/office/word/2010/wordml" xmlns:w15="http://schemas.microsoft.com/office/word/2012/wordml" xmlns:w16cid="http://schemas.microsoft.com/office/word/2016/wordml/cid" xmlns:w16se="http://schemas.microsoft.com/office/word/2015/wordml/symex" xmlns:wpg="http://schemas.microsoft.com/office/word/2010/wordprocessingGroup" xmlns:wpi="http://schemas.microsoft.com/office/word/2010/wordprocessingInk" xmlns:wne="http://schemas.microsoft.com/office/word/2006/wordml" xmlns:wps="http://schemas.microsoft.com/office/word/2010/wordprocessingShape" mc:Ignorable="w14 w15 w16se w16cid wp14">
   <w:body>
-    <w:p>
-      <w:r>
+    <w:sdt>
+      <w:sdtPr>
+        <w:id w:val="-1546061063"/>
+        <w:docPartObj>
+          <w:docPartGallery w:val="Table of Contents"/>
+          <w:docPartUnique/>
+        </w:docPartObj>
+      </w:sdtPr>
+      <w:sdtEndPr>
+        <w:rPr>
+          <w:rFonts w:asciiTheme="minorHAnsi" w:eastAsiaTheme="minorHAnsi" w:hAnsiTheme="minorHAnsi" w:cstheme="minorBidi"/>
+          <w:b/>
+          <w:bCs/>
+          <w:noProof/>
+          <w:color w:val="auto"/>
+          <w:sz w:val="22"/>
+          <w:szCs w:val="22"/>
+          <w:lang w:val="en-GB"/>
+        </w:rPr>
+      </w:sdtEndPr>
+      <w:sdtContent>
+        <w:p>
+          <w:pPr>
+            <w:pStyle w:val="TOCHeading"/>
+          </w:pPr>
+          <w:r>
+            <w:t>Contents</w:t>
+          </w:r>
+        </w:p>
+        <w:p>
+          <w:pPr>
+            <w:pStyle w:val="TOC1"/>
+            <w:tabs>
+              <w:tab w:val="right" w:leader="dot" w:pos="9016"/>
+            </w:tabs>
+            <w:rPr>
+              <w:rFonts w:eastAsiaTheme="minorEastAsia"/>
+              <w:noProof/>
+              <w:lang w:eastAsia="en-GB"/>
+            </w:rPr>
+          </w:pPr>
+          <w:r>
+            <w:fldChar w:fldCharType="begin"/>
+          </w:r>
+          <w:r>
+            <w:instrText xml:space="preserve"> TOC \o "1-3" \h \z \u </w:instrText>
+          </w:r>
+          <w:r>
+            <w:fldChar w:fldCharType="separate"/>
+          </w:r>
+          <w:hyperlink w:anchor="_Toc513391920" w:history="1">
+            <w:r>
+              <w:rPr>
+                <w:rStyle w:val="Hyperlink"/>
+                <w:noProof/>
+              </w:rPr>
+              <w:t>Justification</w:t>
+            </w:r>
+            <w:r>
+              <w:rPr>
+                <w:noProof/>
+                <w:webHidden/>
+              </w:rPr>
+              <w:tab/>
+            </w:r>
+            <w:r>
+              <w:rPr>
+                <w:noProof/>
+                <w:webHidden/>
+              </w:rPr>
+              <w:fldChar w:fldCharType="begin"/>
+            </w:r>
+            <w:r>
+              <w:rPr>
+                <w:noProof/>
+                <w:webHidden/>
+              </w:rPr>
+              <w:instrText xml:space="preserve"> PAGEREF _Toc513391920 \h </w:instrText>
+            </w:r>
+            <w:r>
+              <w:rPr>
+                <w:noProof/>
+                <w:webHidden/>
+              </w:rPr>
+            </w:r>
+            <w:r>
+              <w:rPr>
+                <w:noProof/>
+                <w:webHidden/>
+              </w:rPr>
+              <w:fldChar w:fldCharType="separate"/>
+            </w:r>
+            <w:r>
+              <w:rPr>
+                <w:noProof/>
+                <w:webHidden/>
+              </w:rPr>
+              <w:t>2</w:t>
+            </w:r>
+            <w:r>
+              <w:rPr>
+                <w:noProof/>
+                <w:webHidden/>
+              </w:rPr>
+              <w:fldChar w:fldCharType="end"/>
+            </w:r>
+          </w:hyperlink>
+        </w:p>
+        <w:p>
+          <w:pPr>
+            <w:pStyle w:val="TOC2"/>
+            <w:tabs>
+              <w:tab w:val="right" w:leader="dot" w:pos="9016"/>
+            </w:tabs>
+            <w:rPr>
+              <w:rFonts w:eastAsiaTheme="minorEastAsia"/>
+              <w:noProof/>
+              <w:lang w:eastAsia="en-GB"/>
+            </w:rPr>
+          </w:pPr>
+          <w:hyperlink w:anchor="_Toc513391921" w:history="1">
+            <w:r>
+              <w:rPr>
+                <w:rStyle w:val="Hyperlink"/>
+                <w:noProof/>
+              </w:rPr>
+              <w:t>1. Task domain vocabulary specification</w:t>
+            </w:r>
+            <w:r>
+              <w:rPr>
+                <w:noProof/>
+                <w:webHidden/>
+              </w:rPr>
+              <w:tab/>
+            </w:r>
+            <w:r>
+              <w:rPr>
+                <w:noProof/>
+                <w:webHidden/>
+              </w:rPr>
+              <w:fldChar w:fldCharType="begin"/>
+            </w:r>
+            <w:r>
+              <w:rPr>
+                <w:noProof/>
+                <w:webHidden/>
+              </w:rPr>
+              <w:instrText xml:space="preserve"> PAGEREF _Toc513391921 \h </w:instrText>
+            </w:r>
+            <w:r>
+              <w:rPr>
+                <w:noProof/>
+                <w:webHidden/>
+              </w:rPr>
+            </w:r>
+            <w:r>
+              <w:rPr>
+                <w:noProof/>
+                <w:webHidden/>
+              </w:rPr>
+              <w:fldChar w:fldCharType="separate"/>
+            </w:r>
+            <w:r>
+              <w:rPr>
+                <w:noProof/>
+                <w:webHidden/>
+              </w:rPr>
+              <w:t>2</w:t>
+            </w:r>
+            <w:r>
+              <w:rPr>
+                <w:noProof/>
+                <w:webHidden/>
+              </w:rPr>
+              <w:fldChar w:fldCharType="end"/>
+            </w:r>
+          </w:hyperlink>
+        </w:p>
+        <w:p>
+          <w:pPr>
+            <w:pStyle w:val="TOC2"/>
+            <w:tabs>
+              <w:tab w:val="right" w:leader="dot" w:pos="9016"/>
+            </w:tabs>
+            <w:rPr>
+              <w:rFonts w:eastAsiaTheme="minorEastAsia"/>
+              <w:noProof/>
+              <w:lang w:eastAsia="en-GB"/>
+            </w:rPr>
+          </w:pPr>
+          <w:hyperlink w:anchor="_Toc513391922" w:history="1">
+            <w:r>
+              <w:rPr>
+                <w:rStyle w:val="Hyperlink"/>
+                <w:noProof/>
+              </w:rPr>
+              <w:t>2. Interaction scenario specification / or defined from conducted observations.</w:t>
+            </w:r>
+            <w:r>
+              <w:rPr>
+                <w:noProof/>
+                <w:webHidden/>
+              </w:rPr>
+              <w:tab/>
+            </w:r>
+            <w:r>
+              <w:rPr>
+                <w:noProof/>
+                <w:webHidden/>
+              </w:rPr>
+              <w:fldChar w:fldCharType="begin"/>
+            </w:r>
+            <w:r>
+              <w:rPr>
+                <w:noProof/>
+                <w:webHidden/>
+              </w:rPr>
+              <w:instrText xml:space="preserve"> PAGEREF _Toc513391922 \h </w:instrText>
+            </w:r>
+            <w:r>
+              <w:rPr>
+                <w:noProof/>
+                <w:webHidden/>
+              </w:rPr>
+            </w:r>
+            <w:r>
+              <w:rPr>
+                <w:noProof/>
+                <w:webHidden/>
+              </w:rPr>
+              <w:fldChar w:fldCharType="separate"/>
+            </w:r>
+            <w:r>
+              <w:rPr>
+                <w:noProof/>
+                <w:webHidden/>
+              </w:rPr>
+              <w:t>2</w:t>
+            </w:r>
+            <w:r>
+              <w:rPr>
+                <w:noProof/>
+                <w:webHidden/>
+              </w:rPr>
+              <w:fldChar w:fldCharType="end"/>
+            </w:r>
+          </w:hyperlink>
+        </w:p>
+        <w:p>
+          <w:pPr>
+            <w:pStyle w:val="TOC3"/>
+            <w:tabs>
+              <w:tab w:val="right" w:leader="dot" w:pos="9016"/>
+            </w:tabs>
+            <w:rPr>
+              <w:rFonts w:eastAsiaTheme="minorEastAsia"/>
+              <w:noProof/>
+              <w:lang w:eastAsia="en-GB"/>
+            </w:rPr>
+          </w:pPr>
+          <w:hyperlink w:anchor="_Toc513391923" w:history="1">
+            <w:r>
+              <w:rPr>
+                <w:rStyle w:val="Hyperlink"/>
+                <w:noProof/>
+              </w:rPr>
+              <w:t>Both Scenarios</w:t>
+            </w:r>
+            <w:r>
+              <w:rPr>
+                <w:noProof/>
+                <w:webHidden/>
+              </w:rPr>
+              <w:tab/>
+            </w:r>
+            <w:r>
+              <w:rPr>
+                <w:noProof/>
+                <w:webHidden/>
+              </w:rPr>
+              <w:fldChar w:fldCharType="begin"/>
+            </w:r>
+            <w:r>
+              <w:rPr>
+                <w:noProof/>
+                <w:webHidden/>
+              </w:rPr>
+              <w:instrText xml:space="preserve"> PAGEREF _Toc513391923 \h </w:instrText>
+            </w:r>
+            <w:r>
+              <w:rPr>
+                <w:noProof/>
+                <w:webHidden/>
+              </w:rPr>
+            </w:r>
+            <w:r>
+              <w:rPr>
+                <w:noProof/>
+                <w:webHidden/>
+              </w:rPr>
+              <w:fldChar w:fldCharType="separate"/>
+            </w:r>
+            <w:r>
+              <w:rPr>
+                <w:noProof/>
+                <w:webHidden/>
+              </w:rPr>
+              <w:t>3</w:t>
+            </w:r>
+            <w:r>
+              <w:rPr>
+                <w:noProof/>
+                <w:webHidden/>
+              </w:rPr>
+              <w:fldChar w:fldCharType="end"/>
+            </w:r>
+          </w:hyperlink>
+        </w:p>
+        <w:p>
+          <w:pPr>
+            <w:pStyle w:val="TOC3"/>
+            <w:tabs>
+              <w:tab w:val="right" w:leader="dot" w:pos="9016"/>
+            </w:tabs>
+            <w:rPr>
+              <w:rFonts w:eastAsiaTheme="minorEastAsia"/>
+              <w:noProof/>
+              <w:lang w:eastAsia="en-GB"/>
+            </w:rPr>
+          </w:pPr>
+          <w:hyperlink w:anchor="_Toc513391924" w:history="1">
+            <w:r>
+              <w:rPr>
+                <w:rStyle w:val="Hyperlink"/>
+                <w:noProof/>
+              </w:rPr>
+              <w:t>Scenario One</w:t>
+            </w:r>
+            <w:r>
+              <w:rPr>
+                <w:noProof/>
+                <w:webHidden/>
+              </w:rPr>
+              <w:tab/>
+            </w:r>
+            <w:r>
+              <w:rPr>
+                <w:noProof/>
+                <w:webHidden/>
+              </w:rPr>
+              <w:fldChar w:fldCharType="begin"/>
+            </w:r>
+            <w:r>
+              <w:rPr>
+                <w:noProof/>
+                <w:webHidden/>
+              </w:rPr>
+              <w:instrText xml:space="preserve"> PAGEREF _Toc513391924 \h </w:instrText>
+            </w:r>
+            <w:r>
+              <w:rPr>
+                <w:noProof/>
+                <w:webHidden/>
+              </w:rPr>
+            </w:r>
+            <w:r>
+              <w:rPr>
+                <w:noProof/>
+                <w:webHidden/>
+              </w:rPr>
+              <w:fldChar w:fldCharType="separate"/>
+            </w:r>
+            <w:r>
+              <w:rPr>
+                <w:noProof/>
+                <w:webHidden/>
+              </w:rPr>
+              <w:t>3</w:t>
+            </w:r>
+            <w:r>
+              <w:rPr>
+                <w:noProof/>
+                <w:webHidden/>
+              </w:rPr>
+              <w:fldChar w:fldCharType="end"/>
+            </w:r>
+          </w:hyperlink>
+        </w:p>
+        <w:p>
+          <w:pPr>
+            <w:pStyle w:val="TOC3"/>
+            <w:tabs>
+              <w:tab w:val="right" w:leader="dot" w:pos="9016"/>
+            </w:tabs>
+            <w:rPr>
+              <w:rFonts w:eastAsiaTheme="minorEastAsia"/>
+              <w:noProof/>
+              <w:lang w:eastAsia="en-GB"/>
+            </w:rPr>
+          </w:pPr>
+          <w:hyperlink w:anchor="_Toc513391925" w:history="1">
+            <w:r>
+              <w:rPr>
+                <w:rStyle w:val="Hyperlink"/>
+                <w:noProof/>
+              </w:rPr>
+              <w:t>Scenario Two</w:t>
+            </w:r>
+            <w:r>
+              <w:rPr>
+                <w:noProof/>
+                <w:webHidden/>
+              </w:rPr>
+              <w:tab/>
+            </w:r>
+            <w:r>
+              <w:rPr>
+                <w:noProof/>
+                <w:webHidden/>
+              </w:rPr>
+              <w:fldChar w:fldCharType="begin"/>
+            </w:r>
+            <w:r>
+              <w:rPr>
+                <w:noProof/>
+                <w:webHidden/>
+              </w:rPr>
+              <w:instrText xml:space="preserve"> PAGEREF _Toc513391925 \h </w:instrText>
+            </w:r>
+            <w:r>
+              <w:rPr>
+                <w:noProof/>
+                <w:webHidden/>
+              </w:rPr>
+            </w:r>
+            <w:r>
+              <w:rPr>
+                <w:noProof/>
+                <w:webHidden/>
+              </w:rPr>
+              <w:fldChar w:fldCharType="separate"/>
+            </w:r>
+            <w:r>
+              <w:rPr>
+                <w:noProof/>
+                <w:webHidden/>
+              </w:rPr>
+              <w:t>3</w:t>
+            </w:r>
+            <w:r>
+              <w:rPr>
+                <w:noProof/>
+                <w:webHidden/>
+              </w:rPr>
+              <w:fldChar w:fldCharType="end"/>
+            </w:r>
+          </w:hyperlink>
+        </w:p>
+        <w:p>
+          <w:pPr>
+            <w:pStyle w:val="TOC3"/>
+            <w:tabs>
+              <w:tab w:val="right" w:leader="dot" w:pos="9016"/>
+            </w:tabs>
+            <w:rPr>
+              <w:rFonts w:eastAsiaTheme="minorEastAsia"/>
+              <w:noProof/>
+              <w:lang w:eastAsia="en-GB"/>
+            </w:rPr>
+          </w:pPr>
+          <w:hyperlink w:anchor="_Toc513391926" w:history="1">
+            <w:r>
+              <w:rPr>
+                <w:rStyle w:val="Hyperlink"/>
+                <w:noProof/>
+              </w:rPr>
+              <w:t>Network architecture</w:t>
+            </w:r>
+            <w:r>
+              <w:rPr>
+                <w:noProof/>
+                <w:webHidden/>
+              </w:rPr>
+              <w:tab/>
+            </w:r>
+            <w:r>
+              <w:rPr>
+                <w:noProof/>
+                <w:webHidden/>
+              </w:rPr>
+              <w:fldChar w:fldCharType="begin"/>
+            </w:r>
+            <w:r>
+              <w:rPr>
+                <w:noProof/>
+                <w:webHidden/>
+              </w:rPr>
+              <w:instrText xml:space="preserve"> PAGEREF _Toc513391926 \h </w:instrText>
+            </w:r>
+            <w:r>
+              <w:rPr>
+                <w:noProof/>
+                <w:webHidden/>
+              </w:rPr>
+            </w:r>
+            <w:r>
+              <w:rPr>
+                <w:noProof/>
+                <w:webHidden/>
+              </w:rPr>
+              <w:fldChar w:fldCharType="separate"/>
+            </w:r>
+            <w:r>
+              <w:rPr>
+                <w:noProof/>
+                <w:webHidden/>
+              </w:rPr>
+              <w:t>4</w:t>
+            </w:r>
+            <w:r>
+              <w:rPr>
+                <w:noProof/>
+                <w:webHidden/>
+              </w:rPr>
+              <w:fldChar w:fldCharType="end"/>
+            </w:r>
+          </w:hyperlink>
+        </w:p>
+        <w:p>
+          <w:pPr>
+            <w:pStyle w:val="TOC2"/>
+            <w:tabs>
+              <w:tab w:val="right" w:leader="dot" w:pos="9016"/>
+            </w:tabs>
+            <w:rPr>
+              <w:rFonts w:eastAsiaTheme="minorEastAsia"/>
+              <w:noProof/>
+              <w:lang w:eastAsia="en-GB"/>
+            </w:rPr>
+          </w:pPr>
+          <w:hyperlink w:anchor="_Toc513391927" w:history="1">
+            <w:r>
+              <w:rPr>
+                <w:rStyle w:val="Hyperlink"/>
+                <w:noProof/>
+              </w:rPr>
+              <w:t>3. Personality specification</w:t>
+            </w:r>
+            <w:r>
+              <w:rPr>
+                <w:noProof/>
+                <w:webHidden/>
+              </w:rPr>
+              <w:tab/>
+            </w:r>
+            <w:r>
+              <w:rPr>
+                <w:noProof/>
+                <w:webHidden/>
+              </w:rPr>
+              <w:fldChar w:fldCharType="begin"/>
+            </w:r>
+            <w:r>
+              <w:rPr>
+                <w:noProof/>
+                <w:webHidden/>
+              </w:rPr>
+              <w:instrText xml:space="preserve"> PAGEREF _Toc513391927 \h </w:instrText>
+            </w:r>
+            <w:r>
+              <w:rPr>
+                <w:noProof/>
+                <w:webHidden/>
+              </w:rPr>
+            </w:r>
+            <w:r>
+              <w:rPr>
+                <w:noProof/>
+                <w:webHidden/>
+              </w:rPr>
+              <w:fldChar w:fldCharType="separate"/>
+            </w:r>
+            <w:r>
+              <w:rPr>
+                <w:noProof/>
+                <w:webHidden/>
+              </w:rPr>
+              <w:t>4</w:t>
+            </w:r>
+            <w:r>
+              <w:rPr>
+                <w:noProof/>
+                <w:webHidden/>
+              </w:rPr>
+              <w:fldChar w:fldCharType="end"/>
+            </w:r>
+          </w:hyperlink>
+        </w:p>
+        <w:p>
+          <w:pPr>
+            <w:pStyle w:val="TOC2"/>
+            <w:tabs>
+              <w:tab w:val="right" w:leader="dot" w:pos="9016"/>
+            </w:tabs>
+            <w:rPr>
+              <w:rFonts w:eastAsiaTheme="minorEastAsia"/>
+              <w:noProof/>
+              <w:lang w:eastAsia="en-GB"/>
+            </w:rPr>
+          </w:pPr>
+          <w:hyperlink w:anchor="_Toc513391928" w:history="1">
+            <w:r>
+              <w:rPr>
+                <w:rStyle w:val="Hyperlink"/>
+                <w:noProof/>
+              </w:rPr>
+              <w:t>4. Grammar design</w:t>
+            </w:r>
+            <w:r>
+              <w:rPr>
+                <w:noProof/>
+                <w:webHidden/>
+              </w:rPr>
+              <w:tab/>
+            </w:r>
+            <w:r>
+              <w:rPr>
+                <w:noProof/>
+                <w:webHidden/>
+              </w:rPr>
+              <w:fldChar w:fldCharType="begin"/>
+            </w:r>
+            <w:r>
+              <w:rPr>
+                <w:noProof/>
+                <w:webHidden/>
+              </w:rPr>
+              <w:instrText xml:space="preserve"> PAGEREF _Toc513391928 \h </w:instrText>
+            </w:r>
+            <w:r>
+              <w:rPr>
+                <w:noProof/>
+                <w:webHidden/>
+              </w:rPr>
+            </w:r>
+            <w:r>
+              <w:rPr>
+                <w:noProof/>
+                <w:webHidden/>
+              </w:rPr>
+              <w:fldChar w:fldCharType="separate"/>
+            </w:r>
+            <w:r>
+              <w:rPr>
+                <w:noProof/>
+                <w:webHidden/>
+              </w:rPr>
+              <w:t>4</w:t>
+            </w:r>
+            <w:r>
+              <w:rPr>
+                <w:noProof/>
+                <w:webHidden/>
+              </w:rPr>
+              <w:fldChar w:fldCharType="end"/>
+            </w:r>
+          </w:hyperlink>
+        </w:p>
+        <w:p>
+          <w:pPr>
+            <w:pStyle w:val="TOC2"/>
+            <w:tabs>
+              <w:tab w:val="right" w:leader="dot" w:pos="9016"/>
+            </w:tabs>
+            <w:rPr>
+              <w:rFonts w:eastAsiaTheme="minorEastAsia"/>
+              <w:noProof/>
+              <w:lang w:eastAsia="en-GB"/>
+            </w:rPr>
+          </w:pPr>
+          <w:hyperlink w:anchor="_Toc513391929" w:history="1">
+            <w:r>
+              <w:rPr>
+                <w:rStyle w:val="Hyperlink"/>
+                <w:noProof/>
+              </w:rPr>
+              <w:t>5. Dialogue design</w:t>
+            </w:r>
+            <w:r>
+              <w:rPr>
+                <w:noProof/>
+                <w:webHidden/>
+              </w:rPr>
+              <w:tab/>
+            </w:r>
+            <w:r>
+              <w:rPr>
+                <w:noProof/>
+                <w:webHidden/>
+              </w:rPr>
+              <w:fldChar w:fldCharType="begin"/>
+            </w:r>
+            <w:r>
+              <w:rPr>
+                <w:noProof/>
+                <w:webHidden/>
+              </w:rPr>
+              <w:instrText xml:space="preserve"> PAGEREF _Toc513391929 \h </w:instrText>
+            </w:r>
+            <w:r>
+              <w:rPr>
+                <w:noProof/>
+                <w:webHidden/>
+              </w:rPr>
+            </w:r>
+            <w:r>
+              <w:rPr>
+                <w:noProof/>
+                <w:webHidden/>
+              </w:rPr>
+              <w:fldChar w:fldCharType="separate"/>
+            </w:r>
+            <w:r>
+              <w:rPr>
+                <w:noProof/>
+                <w:webHidden/>
+              </w:rPr>
+              <w:t>4</w:t>
+            </w:r>
+            <w:r>
+              <w:rPr>
+                <w:noProof/>
+                <w:webHidden/>
+              </w:rPr>
+              <w:fldChar w:fldCharType="end"/>
+            </w:r>
+          </w:hyperlink>
+        </w:p>
+        <w:p>
+          <w:pPr>
+            <w:pStyle w:val="TOC2"/>
+            <w:tabs>
+              <w:tab w:val="right" w:leader="dot" w:pos="9016"/>
+            </w:tabs>
+            <w:rPr>
+              <w:rFonts w:eastAsiaTheme="minorEastAsia"/>
+              <w:noProof/>
+              <w:lang w:eastAsia="en-GB"/>
+            </w:rPr>
+          </w:pPr>
+          <w:hyperlink w:anchor="_Toc513391930" w:history="1">
+            <w:r>
+              <w:rPr>
+                <w:rStyle w:val="Hyperlink"/>
+                <w:noProof/>
+              </w:rPr>
+              <w:t>6. Error catching / handling</w:t>
+            </w:r>
+            <w:r>
+              <w:rPr>
+                <w:noProof/>
+                <w:webHidden/>
+              </w:rPr>
+              <w:tab/>
+            </w:r>
+            <w:r>
+              <w:rPr>
+                <w:noProof/>
+                <w:webHidden/>
+              </w:rPr>
+              <w:fldChar w:fldCharType="begin"/>
+            </w:r>
+            <w:r>
+              <w:rPr>
+                <w:noProof/>
+                <w:webHidden/>
+              </w:rPr>
+              <w:instrText xml:space="preserve"> PAGEREF _Toc513391930 \h </w:instrText>
+            </w:r>
+            <w:r>
+              <w:rPr>
+                <w:noProof/>
+                <w:webHidden/>
+              </w:rPr>
+            </w:r>
+            <w:r>
+              <w:rPr>
+                <w:noProof/>
+                <w:webHidden/>
+              </w:rPr>
+              <w:fldChar w:fldCharType="separate"/>
+            </w:r>
+            <w:r>
+              <w:rPr>
+                <w:noProof/>
+                <w:webHidden/>
+              </w:rPr>
+              <w:t>5</w:t>
+            </w:r>
+            <w:r>
+              <w:rPr>
+                <w:noProof/>
+                <w:webHidden/>
+              </w:rPr>
+              <w:fldChar w:fldCharType="end"/>
+            </w:r>
+          </w:hyperlink>
+        </w:p>
+        <w:p>
+          <w:pPr>
+            <w:pStyle w:val="TOC3"/>
+            <w:tabs>
+              <w:tab w:val="right" w:leader="dot" w:pos="9016"/>
+            </w:tabs>
+            <w:rPr>
+              <w:rFonts w:eastAsiaTheme="minorEastAsia"/>
+              <w:noProof/>
+              <w:lang w:eastAsia="en-GB"/>
+            </w:rPr>
+          </w:pPr>
+          <w:hyperlink w:anchor="_Toc513391931" w:history="1">
+            <w:r>
+              <w:rPr>
+                <w:rStyle w:val="Hyperlink"/>
+                <w:noProof/>
+              </w:rPr>
+              <w:t>Error catching</w:t>
+            </w:r>
+            <w:r>
+              <w:rPr>
+                <w:noProof/>
+                <w:webHidden/>
+              </w:rPr>
+              <w:tab/>
+            </w:r>
+            <w:r>
+              <w:rPr>
+                <w:noProof/>
+                <w:webHidden/>
+              </w:rPr>
+              <w:fldChar w:fldCharType="begin"/>
+            </w:r>
+            <w:r>
+              <w:rPr>
+                <w:noProof/>
+                <w:webHidden/>
+              </w:rPr>
+              <w:instrText xml:space="preserve"> PAGEREF _Toc513391931 \h </w:instrText>
+            </w:r>
+            <w:r>
+              <w:rPr>
+                <w:noProof/>
+                <w:webHidden/>
+              </w:rPr>
+            </w:r>
+            <w:r>
+              <w:rPr>
+                <w:noProof/>
+                <w:webHidden/>
+              </w:rPr>
+              <w:fldChar w:fldCharType="separate"/>
+            </w:r>
+            <w:r>
+              <w:rPr>
+                <w:noProof/>
+                <w:webHidden/>
+              </w:rPr>
+              <w:t>5</w:t>
+            </w:r>
+            <w:r>
+              <w:rPr>
+                <w:noProof/>
+                <w:webHidden/>
+              </w:rPr>
+              <w:fldChar w:fldCharType="end"/>
+            </w:r>
+          </w:hyperlink>
+        </w:p>
+        <w:p>
+          <w:pPr>
+            <w:pStyle w:val="TOC3"/>
+            <w:tabs>
+              <w:tab w:val="right" w:leader="dot" w:pos="9016"/>
+            </w:tabs>
+            <w:rPr>
+              <w:rFonts w:eastAsiaTheme="minorEastAsia"/>
+              <w:noProof/>
+              <w:lang w:eastAsia="en-GB"/>
+            </w:rPr>
+          </w:pPr>
+          <w:hyperlink w:anchor="_Toc513391932" w:history="1">
+            <w:r>
+              <w:rPr>
+                <w:rStyle w:val="Hyperlink"/>
+                <w:noProof/>
+              </w:rPr>
+              <w:t>Error handling</w:t>
+            </w:r>
+            <w:r>
+              <w:rPr>
+                <w:noProof/>
+                <w:webHidden/>
+              </w:rPr>
+              <w:tab/>
+            </w:r>
+            <w:r>
+              <w:rPr>
+                <w:noProof/>
+                <w:webHidden/>
+              </w:rPr>
+              <w:fldChar w:fldCharType="begin"/>
+            </w:r>
+            <w:r>
+              <w:rPr>
+                <w:noProof/>
+                <w:webHidden/>
+              </w:rPr>
+              <w:instrText xml:space="preserve"> PAGEREF _Toc513391932 \h </w:instrText>
+            </w:r>
+            <w:r>
+              <w:rPr>
+                <w:noProof/>
+                <w:webHidden/>
+              </w:rPr>
+            </w:r>
+            <w:r>
+              <w:rPr>
+                <w:noProof/>
+                <w:webHidden/>
+              </w:rPr>
+              <w:fldChar w:fldCharType="separate"/>
+            </w:r>
+            <w:r>
+              <w:rPr>
+                <w:noProof/>
+                <w:webHidden/>
+              </w:rPr>
+              <w:t>5</w:t>
+            </w:r>
+            <w:r>
+              <w:rPr>
+                <w:noProof/>
+                <w:webHidden/>
+              </w:rPr>
+              <w:fldChar w:fldCharType="end"/>
+            </w:r>
+          </w:hyperlink>
+        </w:p>
+        <w:p>
+          <w:pPr>
+            <w:pStyle w:val="TOC2"/>
+            <w:tabs>
+              <w:tab w:val="right" w:leader="dot" w:pos="9016"/>
+            </w:tabs>
+            <w:rPr>
+              <w:rFonts w:eastAsiaTheme="minorEastAsia"/>
+              <w:noProof/>
+              <w:lang w:eastAsia="en-GB"/>
+            </w:rPr>
+          </w:pPr>
+          <w:hyperlink w:anchor="_Toc513391933" w:history="1">
+            <w:r>
+              <w:rPr>
+                <w:rStyle w:val="Hyperlink"/>
+                <w:noProof/>
+              </w:rPr>
+              <w:t>7. Action / response generation</w:t>
+            </w:r>
+            <w:r>
+              <w:rPr>
+                <w:noProof/>
+                <w:webHidden/>
+              </w:rPr>
+              <w:tab/>
+            </w:r>
+            <w:r>
+              <w:rPr>
+                <w:noProof/>
+                <w:webHidden/>
+              </w:rPr>
+              <w:fldChar w:fldCharType="begin"/>
+            </w:r>
+            <w:r>
+              <w:rPr>
+                <w:noProof/>
+                <w:webHidden/>
+              </w:rPr>
+              <w:instrText xml:space="preserve"> PAGEREF _Toc513391933 \h </w:instrText>
+            </w:r>
+            <w:r>
+              <w:rPr>
+                <w:noProof/>
+                <w:webHidden/>
+              </w:rPr>
+            </w:r>
+            <w:r>
+              <w:rPr>
+                <w:noProof/>
+                <w:webHidden/>
+              </w:rPr>
+              <w:fldChar w:fldCharType="separate"/>
+            </w:r>
+            <w:r>
+              <w:rPr>
+                <w:noProof/>
+                <w:webHidden/>
+              </w:rPr>
+              <w:t>5</w:t>
+            </w:r>
+            <w:r>
+              <w:rPr>
+                <w:noProof/>
+                <w:webHidden/>
+              </w:rPr>
+              <w:fldChar w:fldCharType="end"/>
+            </w:r>
+          </w:hyperlink>
+        </w:p>
+        <w:p>
+          <w:pPr>
+            <w:pStyle w:val="TOC2"/>
+            <w:tabs>
+              <w:tab w:val="right" w:leader="dot" w:pos="9016"/>
+            </w:tabs>
+            <w:rPr>
+              <w:rFonts w:eastAsiaTheme="minorEastAsia"/>
+              <w:noProof/>
+              <w:lang w:eastAsia="en-GB"/>
+            </w:rPr>
+          </w:pPr>
+          <w:hyperlink w:anchor="_Toc513391934" w:history="1">
+            <w:r>
+              <w:rPr>
+                <w:rStyle w:val="Hyperlink"/>
+                <w:noProof/>
+              </w:rPr>
+              <w:t>8. Evaluation with users / recommendations</w:t>
+            </w:r>
+            <w:r>
+              <w:rPr>
+                <w:noProof/>
+                <w:webHidden/>
+              </w:rPr>
+              <w:tab/>
+            </w:r>
+            <w:r>
+              <w:rPr>
+                <w:noProof/>
+                <w:webHidden/>
+              </w:rPr>
+              <w:fldChar w:fldCharType="begin"/>
+            </w:r>
+            <w:r>
+              <w:rPr>
+                <w:noProof/>
+                <w:webHidden/>
+              </w:rPr>
+              <w:instrText xml:space="preserve"> PAGEREF _Toc513391934 \h </w:instrText>
+            </w:r>
+            <w:r>
+              <w:rPr>
+                <w:noProof/>
+                <w:webHidden/>
+              </w:rPr>
+            </w:r>
+            <w:r>
+              <w:rPr>
+                <w:noProof/>
+                <w:webHidden/>
+              </w:rPr>
+              <w:fldChar w:fldCharType="separate"/>
+            </w:r>
+            <w:r>
+              <w:rPr>
+                <w:noProof/>
+                <w:webHidden/>
+              </w:rPr>
+              <w:t>6</w:t>
+            </w:r>
+            <w:r>
+              <w:rPr>
+                <w:noProof/>
+                <w:webHidden/>
+              </w:rPr>
+              <w:fldChar w:fldCharType="end"/>
+            </w:r>
+          </w:hyperlink>
+        </w:p>
+        <w:p>
+          <w:pPr>
+            <w:pStyle w:val="TOC2"/>
+            <w:tabs>
+              <w:tab w:val="right" w:leader="dot" w:pos="9016"/>
+            </w:tabs>
+            <w:rPr>
+              <w:rFonts w:eastAsiaTheme="minorEastAsia"/>
+              <w:noProof/>
+              <w:lang w:eastAsia="en-GB"/>
+            </w:rPr>
+          </w:pPr>
+          <w:hyperlink w:anchor="_Toc513391935" w:history="1">
+            <w:r>
+              <w:rPr>
+                <w:rStyle w:val="Hyperlink"/>
+                <w:noProof/>
+              </w:rPr>
+              <w:t>Description of work done</w:t>
+            </w:r>
+            <w:r>
+              <w:rPr>
+                <w:noProof/>
+                <w:webHidden/>
+              </w:rPr>
+              <w:tab/>
+            </w:r>
+            <w:r>
+              <w:rPr>
+                <w:noProof/>
+                <w:webHidden/>
+              </w:rPr>
+              <w:fldChar w:fldCharType="begin"/>
+            </w:r>
+            <w:r>
+              <w:rPr>
+                <w:noProof/>
+                <w:webHidden/>
+              </w:rPr>
+              <w:instrText xml:space="preserve"> PAGEREF _Toc513391935 \h </w:instrText>
+            </w:r>
+            <w:r>
+              <w:rPr>
+                <w:noProof/>
+                <w:webHidden/>
+              </w:rPr>
+            </w:r>
+            <w:r>
+              <w:rPr>
+                <w:noProof/>
+                <w:webHidden/>
+              </w:rPr>
+              <w:fldChar w:fldCharType="separate"/>
+            </w:r>
+            <w:r>
+              <w:rPr>
+                <w:noProof/>
+                <w:webHidden/>
+              </w:rPr>
+              <w:t>6</w:t>
+            </w:r>
+            <w:r>
+              <w:rPr>
+                <w:noProof/>
+                <w:webHidden/>
+              </w:rPr>
+              <w:fldChar w:fldCharType="end"/>
+            </w:r>
+          </w:hyperlink>
+        </w:p>
+        <w:p>
+          <w:pPr>
+            <w:pStyle w:val="TOC2"/>
+            <w:tabs>
+              <w:tab w:val="right" w:leader="dot" w:pos="9016"/>
+            </w:tabs>
+            <w:rPr>
+              <w:rFonts w:eastAsiaTheme="minorEastAsia"/>
+              <w:noProof/>
+              <w:lang w:eastAsia="en-GB"/>
+            </w:rPr>
+          </w:pPr>
+          <w:hyperlink w:anchor="_Toc513391936" w:history="1">
+            <w:r>
+              <w:rPr>
+                <w:rStyle w:val="Hyperlink"/>
+                <w:noProof/>
+              </w:rPr>
+              <w:t>Critical Evaluation</w:t>
+            </w:r>
+            <w:r>
+              <w:rPr>
+                <w:noProof/>
+                <w:webHidden/>
+              </w:rPr>
+              <w:tab/>
+            </w:r>
+            <w:r>
+              <w:rPr>
+                <w:noProof/>
+                <w:webHidden/>
+              </w:rPr>
+              <w:fldChar w:fldCharType="begin"/>
+            </w:r>
+            <w:r>
+              <w:rPr>
+                <w:noProof/>
+                <w:webHidden/>
+              </w:rPr>
+              <w:instrText xml:space="preserve"> PAGEREF _Toc513391936 \h </w:instrText>
+            </w:r>
+            <w:r>
+              <w:rPr>
+                <w:noProof/>
+                <w:webHidden/>
+              </w:rPr>
+            </w:r>
+            <w:r>
+              <w:rPr>
+                <w:noProof/>
+                <w:webHidden/>
+              </w:rPr>
+              <w:fldChar w:fldCharType="separate"/>
+            </w:r>
+            <w:r>
+              <w:rPr>
+                <w:noProof/>
+                <w:webHidden/>
+              </w:rPr>
+              <w:t>6</w:t>
+            </w:r>
+            <w:r>
+              <w:rPr>
+                <w:noProof/>
+                <w:webHidden/>
+              </w:rPr>
+              <w:fldChar w:fldCharType="end"/>
+            </w:r>
+          </w:hyperlink>
+        </w:p>
+        <w:p>
+          <w:pPr>
+            <w:pStyle w:val="TOC2"/>
+            <w:tabs>
+              <w:tab w:val="right" w:leader="dot" w:pos="9016"/>
+            </w:tabs>
+            <w:rPr>
+              <w:rFonts w:eastAsiaTheme="minorEastAsia"/>
+              <w:noProof/>
+              <w:lang w:eastAsia="en-GB"/>
+            </w:rPr>
+          </w:pPr>
+          <w:hyperlink w:anchor="_Toc513391937" w:history="1">
+            <w:r>
+              <w:rPr>
+                <w:rStyle w:val="Hyperlink"/>
+                <w:noProof/>
+              </w:rPr>
+              <w:t>Improvements</w:t>
+            </w:r>
+            <w:r>
+              <w:rPr>
+                <w:noProof/>
+                <w:webHidden/>
+              </w:rPr>
+              <w:tab/>
+            </w:r>
+            <w:r>
+              <w:rPr>
+                <w:noProof/>
+                <w:webHidden/>
+              </w:rPr>
+              <w:fldChar w:fldCharType="begin"/>
+            </w:r>
+            <w:r>
+              <w:rPr>
+                <w:noProof/>
+                <w:webHidden/>
+              </w:rPr>
+              <w:instrText xml:space="preserve"> PAGEREF _Toc513391937 \h </w:instrText>
+            </w:r>
+            <w:r>
+              <w:rPr>
+                <w:noProof/>
+                <w:webHidden/>
+              </w:rPr>
+            </w:r>
+            <w:r>
+              <w:rPr>
+                <w:noProof/>
+                <w:webHidden/>
+              </w:rPr>
+              <w:fldChar w:fldCharType="separate"/>
+            </w:r>
+            <w:r>
+              <w:rPr>
+                <w:noProof/>
+                <w:webHidden/>
+              </w:rPr>
+              <w:t>6</w:t>
+            </w:r>
+            <w:r>
+              <w:rPr>
+                <w:noProof/>
+                <w:webHidden/>
+              </w:rPr>
+              <w:fldChar w:fldCharType="end"/>
+            </w:r>
+          </w:hyperlink>
+        </w:p>
+        <w:p>
+          <w:pPr>
+            <w:pStyle w:val="TOC1"/>
+            <w:tabs>
+              <w:tab w:val="right" w:leader="dot" w:pos="9016"/>
+            </w:tabs>
+            <w:rPr>
+              <w:rFonts w:eastAsiaTheme="minorEastAsia"/>
+              <w:noProof/>
+              <w:lang w:eastAsia="en-GB"/>
+            </w:rPr>
+          </w:pPr>
+          <w:hyperlink w:anchor="_Toc513391938" w:history="1">
+            <w:r>
+              <w:rPr>
+                <w:rStyle w:val="Hyperlink"/>
+                <w:noProof/>
+              </w:rPr>
+              <w:t>Appendices</w:t>
+            </w:r>
+            <w:r>
+              <w:rPr>
+                <w:noProof/>
+                <w:webHidden/>
+              </w:rPr>
+              <w:tab/>
+            </w:r>
+            <w:r>
+              <w:rPr>
+                <w:noProof/>
+                <w:webHidden/>
+              </w:rPr>
+              <w:fldChar w:fldCharType="begin"/>
+            </w:r>
+            <w:r>
+              <w:rPr>
+                <w:noProof/>
+                <w:webHidden/>
+              </w:rPr>
+              <w:instrText xml:space="preserve"> PAGEREF _Toc513391938 \h </w:instrText>
+            </w:r>
+            <w:r>
+              <w:rPr>
+                <w:noProof/>
+                <w:webHidden/>
+              </w:rPr>
+            </w:r>
+            <w:r>
+              <w:rPr>
+                <w:noProof/>
+                <w:webHidden/>
+              </w:rPr>
+              <w:fldChar w:fldCharType="separate"/>
+            </w:r>
+            <w:r>
+              <w:rPr>
+                <w:noProof/>
+                <w:webHidden/>
+              </w:rPr>
+              <w:t>6</w:t>
+            </w:r>
+            <w:r>
+              <w:rPr>
+                <w:noProof/>
+                <w:webHidden/>
+              </w:rPr>
+              <w:fldChar w:fldCharType="end"/>
+            </w:r>
+          </w:hyperlink>
+        </w:p>
+        <w:p>
+          <w:pPr>
+            <w:pStyle w:val="TOC2"/>
+            <w:tabs>
+              <w:tab w:val="right" w:leader="dot" w:pos="9016"/>
+            </w:tabs>
+            <w:rPr>
+              <w:rFonts w:eastAsiaTheme="minorEastAsia"/>
+              <w:noProof/>
+              <w:lang w:eastAsia="en-GB"/>
+            </w:rPr>
+          </w:pPr>
+          <w:hyperlink w:anchor="_Toc513391939" w:history="1">
+            <w:r>
+              <w:rPr>
+                <w:rStyle w:val="Hyperlink"/>
+                <w:noProof/>
+              </w:rPr>
+              <w:t>Appendix 1 – Full system flowchart</w:t>
+            </w:r>
+            <w:r>
+              <w:rPr>
+                <w:noProof/>
+                <w:webHidden/>
+              </w:rPr>
+              <w:tab/>
+            </w:r>
+            <w:r>
+              <w:rPr>
+                <w:noProof/>
+                <w:webHidden/>
+              </w:rPr>
+              <w:fldChar w:fldCharType="begin"/>
+            </w:r>
+            <w:r>
+              <w:rPr>
+                <w:noProof/>
+                <w:webHidden/>
+              </w:rPr>
+              <w:instrText xml:space="preserve"> PAGEREF _Toc513391939 \h </w:instrText>
+            </w:r>
+            <w:r>
+              <w:rPr>
+                <w:noProof/>
+                <w:webHidden/>
+              </w:rPr>
+            </w:r>
+            <w:r>
+              <w:rPr>
+                <w:noProof/>
+                <w:webHidden/>
+              </w:rPr>
+              <w:fldChar w:fldCharType="separate"/>
+            </w:r>
+            <w:r>
+              <w:rPr>
+                <w:noProof/>
+                <w:webHidden/>
+              </w:rPr>
+              <w:t>6</w:t>
+            </w:r>
+            <w:r>
+              <w:rPr>
+                <w:noProof/>
+                <w:webHidden/>
+              </w:rPr>
+              <w:fldChar w:fldCharType="end"/>
+            </w:r>
+          </w:hyperlink>
+        </w:p>
+        <w:p>
+          <w:r>
+            <w:rPr>
+              <w:b/>
+              <w:bCs/>
+              <w:noProof/>
+            </w:rPr>
+            <w:fldChar w:fldCharType="end"/>
+          </w:r>
+        </w:p>
+      </w:sdtContent>
+    </w:sdt>
+    <w:p>
+      <w:r>
+        <w:br w:type="page"/>
+      </w:r>
+    </w:p>
+    <w:p>
+      <w:r>
+        <w:lastRenderedPageBreak/>
         <w:t xml:space="preserve">3. Reporting. The 6p (max) report must follow standards of scientific reporting starting with a justification of the design reflecting background knowledge in the domain of spoken interfaces, then including a description of work done along the 8 points above, then a critical evaluation of the system’s performance. Use numbered sections. The DLE submission will be in the form of a zip file that also includes the software. Students can also submit videos on an online repository showing example of </w:t>
       </w:r>
       <w:proofErr w:type="spellStart"/>
@@ -20,9 +1476,11 @@
       <w:pPr>
         <w:pStyle w:val="Heading1"/>
       </w:pPr>
+      <w:bookmarkStart w:id="0" w:name="_Toc513391920"/>
       <w:r>
         <w:t>Justification</w:t>
       </w:r>
+      <w:bookmarkEnd w:id="0"/>
     </w:p>
     <w:p>
       <w:r>
@@ -43,7 +1501,7 @@
     </w:p>
     <w:p>
       <w:r>
-        <w:t xml:space="preserve">Databases often contain thousands of data entries across multiple tables. Tree-based Graphical User Interface (GUI) frontends to database backends have been used for a </w:t>
+        <w:t xml:space="preserve">Tree-based Graphical User Interface (GUI) frontends to database backends have been used for a </w:t>
       </w:r>
       <w:r>
         <w:rPr>
@@ -52,13 +1510,7 @@
         <w:t>very time (REFERENCE)</w:t>
       </w:r>
       <w:r>
-        <w:t xml:space="preserve">. For many medium-large databases, these interfaces </w:t>
-      </w:r>
-      <w:r>
-        <w:t xml:space="preserve">can </w:t>
-      </w:r>
-      <w:r>
-        <w:t xml:space="preserve">often prove to be frustrating </w:t>
+        <w:t xml:space="preserve">. For many medium-large databases, these interfaces can often prove to be frustrating </w:t>
       </w:r>
       <w:r>
         <w:rPr>
@@ -70,9 +1522,41 @@
         <w:t xml:space="preserve">. </w:t>
       </w:r>
     </w:p>
-    <w:p>
-      <w:r>
-        <w:t xml:space="preserve">Spoken interfaces can provide a faster, more intuitive method for accessing complex databases by untrained users, whilst still providing methods of searching and exploring the database for users who don’t completely know what they are searching for yet. </w:t>
+    <w:p/>
+    <w:p>
+      <w:r>
+        <w:t xml:space="preserve">Interaction with standard databases are only possible if the user knows how to execute SQL queries. GUIs that are constructed to allow untrained users to request information from a database generally fall in one of two </w:t>
+      </w:r>
+      <w:r>
+        <w:t>categories</w:t>
+      </w:r>
+      <w:r>
+        <w:t xml:space="preserve">: overwhelming or </w:t>
+      </w:r>
+      <w:r>
+        <w:t xml:space="preserve">time-consuming. </w:t>
+      </w:r>
+    </w:p>
+    <w:p>
+      <w:r>
+        <w:t>Spoken interfaces can provide a faster, more intuitive method for accessing complex databases by untrained users</w:t>
+      </w:r>
+      <w:r>
+        <w:t>(</w:t>
+      </w:r>
+      <w:hyperlink r:id="rId6" w:history="1">
+        <w:r>
+          <w:rPr>
+            <w:rStyle w:val="Hyperlink"/>
+          </w:rPr>
+          <w:t>http://www.rroij.com/open-access/database-interaction-using-automatic-speechrecognition.pdf</w:t>
+        </w:r>
+      </w:hyperlink>
+      <w:r>
+        <w:t>)</w:t>
+      </w:r>
+      <w:r>
+        <w:t xml:space="preserve">, whilst still providing methods of searching and exploring the database for users who don’t completely know what they are searching for yet. </w:t>
       </w:r>
     </w:p>
     <w:p>
@@ -91,15 +1575,25 @@
         <w:rPr>
           <w:highlight w:val="yellow"/>
         </w:rPr>
-        <w:t>(REFERENCE)</w:t>
-      </w:r>
-      <w:r>
-        <w:t xml:space="preserve">, with the aim of producing a system in which users </w:t>
-      </w:r>
-      <w:bookmarkStart w:id="0" w:name="_GoBack"/>
-      <w:bookmarkEnd w:id="0"/>
-      <w:r>
-        <w:t xml:space="preserve">can find a plant faster than they could with a traditional GUI interface. </w:t>
+        <w:t>(</w:t>
+      </w:r>
+      <w:r>
+        <w:t>https://pfaf.org/user/Default.aspx</w:t>
+      </w:r>
+      <w:r>
+        <w:rPr>
+          <w:highlight w:val="yellow"/>
+        </w:rPr>
+        <w:t>)</w:t>
+      </w:r>
+      <w:r>
+        <w:t xml:space="preserve">, with the aim of producing a system in which </w:t>
+      </w:r>
+      <w:r>
+        <w:t xml:space="preserve">untrained </w:t>
+      </w:r>
+      <w:r>
+        <w:t xml:space="preserve">users can find a plant faster than they could with a traditional GUI interface. </w:t>
       </w:r>
     </w:p>
     <w:p/>
@@ -107,45 +1601,1432 @@
       <w:pPr>
         <w:pStyle w:val="Heading2"/>
       </w:pPr>
-      <w:r>
-        <w:t xml:space="preserve">1. </w:t>
-      </w:r>
-      <w:r>
-        <w:t xml:space="preserve">Task domain vocabulary specification </w:t>
-      </w:r>
-    </w:p>
-    <w:p>
-      <w:r>
-        <w:t xml:space="preserve">/ e.g. from collected corpus. </w:t>
+      <w:bookmarkStart w:id="1" w:name="_Toc513391921"/>
+      <w:r>
+        <w:t>1. Task domain vocabulary specification</w:t>
+      </w:r>
+      <w:bookmarkEnd w:id="1"/>
+      <w:r>
+        <w:t xml:space="preserve"> </w:t>
+      </w:r>
+    </w:p>
+    <w:p>
+      <w:r>
+        <w:rPr>
+          <w:highlight w:val="yellow"/>
+        </w:rPr>
+        <w:t>/ e.g. from collected corpus.</w:t>
+      </w:r>
+      <w:r>
+        <w:t xml:space="preserve"> </w:t>
+      </w:r>
+    </w:p>
+    <w:p>
+      <w:pPr>
+        <w:rPr>
+          <w:lang w:eastAsia="en-GB"/>
+        </w:rPr>
+      </w:pPr>
+      <w:r>
+        <w:rPr>
+          <w:highlight w:val="yellow"/>
+          <w:lang w:eastAsia="en-GB"/>
+        </w:rPr>
+        <w:t>How did you define the vocabulary in your grammar? Made it up? Observed people? Run tests to refine?</w:t>
+      </w:r>
+    </w:p>
+    <w:p>
+      <w:pPr>
+        <w:rPr>
+          <w:lang w:eastAsia="en-GB"/>
+        </w:rPr>
+      </w:pPr>
+      <w:r>
+        <w:rPr>
+          <w:lang w:eastAsia="en-GB"/>
+        </w:rPr>
+        <w:t xml:space="preserve">The vocabulary </w:t>
+      </w:r>
+      <w:r>
+        <w:rPr>
+          <w:lang w:eastAsia="en-GB"/>
+        </w:rPr>
+        <w:t xml:space="preserve">for this system was generated </w:t>
+      </w:r>
+      <w:r>
+        <w:rPr>
+          <w:lang w:eastAsia="en-GB"/>
+        </w:rPr>
+        <w:t>with</w:t>
+      </w:r>
+      <w:r>
+        <w:rPr>
+          <w:lang w:eastAsia="en-GB"/>
+        </w:rPr>
+        <w:t xml:space="preserve"> an iterative approach. A couple of obvious sentences were constructed in the grammar. This grammar was then tested on people other than the author. Whenever an out-of-grammar sentence was spoken, it was written down, added to the grammar, and the iterative cycle was repeated on a new volunteer. </w:t>
       </w:r>
     </w:p>
     <w:p>
       <w:pPr>
         <w:pStyle w:val="Heading2"/>
       </w:pPr>
-    </w:p>
+      <w:bookmarkStart w:id="2" w:name="_Toc513391922"/>
+      <w:r>
+        <w:t>2. Interaction scenario specification / or defined from conducted observations.</w:t>
+      </w:r>
+      <w:bookmarkEnd w:id="2"/>
+      <w:r>
+        <w:t xml:space="preserve"> </w:t>
+      </w:r>
+    </w:p>
+    <w:p>
+      <w:r>
+        <w:t>T</w:t>
+      </w:r>
+      <w:r>
+        <w:t xml:space="preserve">his program is intended to serve as </w:t>
+      </w:r>
+      <w:r>
+        <w:t xml:space="preserve">an assistant in garden centres. </w:t>
+      </w:r>
+      <w:r>
+        <w:t>One or many kiosks would be setup around the garden centre, with either a built-in microphone and speaker or a tethered headset.</w:t>
+      </w:r>
+      <w:r>
+        <w:t xml:space="preserve"> </w:t>
+      </w:r>
+      <w:r>
+        <w:t xml:space="preserve">This system has been developed to address two main scenarios. </w:t>
+      </w:r>
+    </w:p>
+    <w:p>
+      <w:pPr>
+        <w:pStyle w:val="Heading3"/>
+      </w:pPr>
+      <w:bookmarkStart w:id="3" w:name="_Toc513391923"/>
+      <w:r>
+        <w:lastRenderedPageBreak/>
+        <w:t>Both Scenarios</w:t>
+      </w:r>
+      <w:bookmarkEnd w:id="3"/>
+      <w:r>
+        <w:t xml:space="preserve"> </w:t>
+      </w:r>
+    </w:p>
+    <w:p>
+      <w:r>
+        <w:t>In both scenarios a user will either discover the kiosk or be shown to it by a member of staff at a centre.</w:t>
+      </w:r>
+      <w:r>
+        <w:t xml:space="preserve"> System voice outputs are highlighted in </w:t>
+      </w:r>
+      <w:r>
+        <w:rPr>
+          <w:highlight w:val="cyan"/>
+        </w:rPr>
+        <w:t>blue</w:t>
+      </w:r>
+      <w:r>
+        <w:t xml:space="preserve"> and user responses are highlighted in </w:t>
+      </w:r>
+      <w:r>
+        <w:rPr>
+          <w:highlight w:val="lightGray"/>
+        </w:rPr>
+        <w:t>grey</w:t>
+      </w:r>
+      <w:r>
+        <w:t>.</w:t>
+      </w:r>
+    </w:p>
+    <w:p>
+      <w:r>
+        <w:rPr>
+          <w:highlight w:val="cyan"/>
+        </w:rPr>
+        <w:t>“Welcome to the talking plant finder. You are currently searching for plants that will grow in Britain. Would you like to change that?”</w:t>
+      </w:r>
+    </w:p>
+    <w:p>
+      <w:r>
+        <w:t xml:space="preserve">If the user says </w:t>
+      </w:r>
+      <w:proofErr w:type="gramStart"/>
+      <w:r>
+        <w:t>yes</w:t>
+      </w:r>
+      <w:proofErr w:type="gramEnd"/>
+      <w:r>
+        <w:t xml:space="preserve"> they will be asked which country they would like to change to, if not the program will continue.</w:t>
+      </w:r>
+    </w:p>
+    <w:p>
+      <w:r>
+        <w:rPr>
+          <w:highlight w:val="cyan"/>
+        </w:rPr>
+        <w:t>"Would you like to find a plant to match an environment (normal search), or see what environments match a plant (reverse search)?"</w:t>
+      </w:r>
+    </w:p>
+    <w:p>
+      <w:r>
+        <w:t>Normal search will be outlined in scenario one, and reverse search in scenario two.</w:t>
+      </w:r>
+    </w:p>
+    <w:p>
+      <w:pPr>
+        <w:pStyle w:val="Heading3"/>
+      </w:pPr>
+      <w:bookmarkStart w:id="4" w:name="_Toc513391924"/>
+      <w:r>
+        <w:t>Scenario One</w:t>
+      </w:r>
+      <w:bookmarkEnd w:id="4"/>
+    </w:p>
+    <w:p>
+      <w:r>
+        <w:t>In this scenario, a customer has an idea of where they are planning on growing a plant, but hasn’t yet found a plant that will grow well in these conditions.</w:t>
+      </w:r>
+    </w:p>
+    <w:p>
+      <w:r>
+        <w:rPr>
+          <w:highlight w:val="cyan"/>
+        </w:rPr>
+        <w:t>“How can I help?”</w:t>
+      </w:r>
+    </w:p>
+    <w:p>
+      <w:r>
+        <w:t>The user can begin entering search criteria, or can ask for help.</w:t>
+      </w:r>
+    </w:p>
+    <w:p>
+      <w:r>
+        <w:rPr>
+          <w:highlight w:val="lightGray"/>
+        </w:rPr>
+        <w:t>“Do you have any suggestions?”</w:t>
+      </w:r>
+    </w:p>
+    <w:p>
+      <w:r>
+        <w:rPr>
+          <w:highlight w:val="cyan"/>
+        </w:rPr>
+        <w:t xml:space="preserve">“Why not try searching for where the plant will grow, such as </w:t>
+      </w:r>
+      <w:r>
+        <w:rPr>
+          <w:b/>
+          <w:highlight w:val="cyan"/>
+        </w:rPr>
+        <w:t>East Wall</w:t>
+      </w:r>
+      <w:r>
+        <w:rPr>
+          <w:highlight w:val="cyan"/>
+        </w:rPr>
+        <w:t xml:space="preserve">, or </w:t>
+      </w:r>
+      <w:r>
+        <w:rPr>
+          <w:b/>
+          <w:highlight w:val="cyan"/>
+        </w:rPr>
+        <w:t>Cultivated Beds</w:t>
+      </w:r>
+      <w:r>
+        <w:rPr>
+          <w:highlight w:val="cyan"/>
+        </w:rPr>
+        <w:t xml:space="preserve">. Or you could try searching by type of plant, like </w:t>
+      </w:r>
+      <w:r>
+        <w:rPr>
+          <w:b/>
+          <w:highlight w:val="cyan"/>
+        </w:rPr>
+        <w:t>Bulb</w:t>
+      </w:r>
+      <w:r>
+        <w:rPr>
+          <w:highlight w:val="cyan"/>
+        </w:rPr>
+        <w:t xml:space="preserve">, </w:t>
+      </w:r>
+      <w:r>
+        <w:rPr>
+          <w:b/>
+          <w:highlight w:val="cyan"/>
+        </w:rPr>
+        <w:t>Bamboo</w:t>
+      </w:r>
+      <w:r>
+        <w:rPr>
+          <w:highlight w:val="cyan"/>
+        </w:rPr>
+        <w:t xml:space="preserve"> or </w:t>
+      </w:r>
+      <w:r>
+        <w:rPr>
+          <w:b/>
+          <w:highlight w:val="cyan"/>
+        </w:rPr>
+        <w:t>Biennial</w:t>
+      </w:r>
+      <w:r>
+        <w:rPr>
+          <w:highlight w:val="cyan"/>
+        </w:rPr>
+        <w:t>.</w:t>
+      </w:r>
+      <w:r>
+        <w:rPr>
+          <w:highlight w:val="cyan"/>
+        </w:rPr>
+        <w:t xml:space="preserve"> You can also specify how hardy you want the plant to be.</w:t>
+      </w:r>
+      <w:r>
+        <w:rPr>
+          <w:highlight w:val="cyan"/>
+        </w:rPr>
+        <w:t>”</w:t>
+      </w:r>
+      <w:r>
+        <w:t xml:space="preserve"> </w:t>
+      </w:r>
+    </w:p>
+    <w:p>
+      <w:r>
+        <w:t xml:space="preserve">(Words in </w:t>
+      </w:r>
+      <w:r>
+        <w:rPr>
+          <w:b/>
+        </w:rPr>
+        <w:t>bold</w:t>
+      </w:r>
+      <w:r>
+        <w:t xml:space="preserve"> are randomly generated each time the user asks for suggestions)</w:t>
+      </w:r>
+    </w:p>
+    <w:p>
+      <w:r>
+        <w:rPr>
+          <w:highlight w:val="lightGray"/>
+        </w:rPr>
+        <w:t xml:space="preserve">“Okay, can you help me find </w:t>
+      </w:r>
+      <w:r>
+        <w:rPr>
+          <w:color w:val="0070C0"/>
+          <w:highlight w:val="lightGray"/>
+        </w:rPr>
+        <w:t>a</w:t>
+      </w:r>
+      <w:r>
+        <w:rPr>
+          <w:color w:val="0070C0"/>
+          <w:highlight w:val="lightGray"/>
+        </w:rPr>
+        <w:t xml:space="preserve">n extremely </w:t>
+      </w:r>
+      <w:r>
+        <w:rPr>
+          <w:color w:val="0070C0"/>
+          <w:highlight w:val="lightGray"/>
+        </w:rPr>
+        <w:t>hardy</w:t>
+      </w:r>
+      <w:r>
+        <w:rPr>
+          <w:highlight w:val="lightGray"/>
+        </w:rPr>
+        <w:t xml:space="preserve"> </w:t>
+      </w:r>
+      <w:r>
+        <w:rPr>
+          <w:color w:val="0070C0"/>
+          <w:highlight w:val="lightGray"/>
+        </w:rPr>
+        <w:t xml:space="preserve">tree </w:t>
+      </w:r>
+      <w:r>
+        <w:rPr>
+          <w:highlight w:val="lightGray"/>
+        </w:rPr>
+        <w:t xml:space="preserve">to grow against a </w:t>
+      </w:r>
+      <w:r>
+        <w:rPr>
+          <w:color w:val="0070C0"/>
+          <w:highlight w:val="lightGray"/>
+        </w:rPr>
+        <w:t>shady edge</w:t>
+      </w:r>
+      <w:r>
+        <w:rPr>
+          <w:highlight w:val="lightGray"/>
+        </w:rPr>
+        <w:t>?”</w:t>
+      </w:r>
+    </w:p>
+    <w:p>
+      <w:r>
+        <w:t xml:space="preserve">(Blue writing extracted from speech, SQL query automatically constructed: </w:t>
+      </w:r>
+    </w:p>
+    <w:p>
+      <w:pPr>
+        <w:rPr>
+          <w:sz w:val="20"/>
+        </w:rPr>
+      </w:pPr>
+      <w:r>
+        <w:rPr>
+          <w:rFonts w:ascii="Courier New" w:hAnsi="Courier New" w:cs="Courier New"/>
+          <w:b/>
+          <w:bCs/>
+          <w:color w:val="0000FF"/>
+          <w:sz w:val="18"/>
+          <w:szCs w:val="20"/>
+          <w:highlight w:val="white"/>
+        </w:rPr>
+        <w:t>SELECT</w:t>
+      </w:r>
+      <w:r>
+        <w:rPr>
+          <w:rFonts w:ascii="Courier New" w:hAnsi="Courier New" w:cs="Courier New"/>
+          <w:color w:val="000000"/>
+          <w:sz w:val="18"/>
+          <w:szCs w:val="20"/>
+          <w:highlight w:val="white"/>
+        </w:rPr>
+        <w:t xml:space="preserve"> `Common </w:t>
+      </w:r>
+      <w:proofErr w:type="spellStart"/>
+      <w:r>
+        <w:rPr>
+          <w:rFonts w:ascii="Courier New" w:hAnsi="Courier New" w:cs="Courier New"/>
+          <w:color w:val="000000"/>
+          <w:sz w:val="18"/>
+          <w:szCs w:val="20"/>
+          <w:highlight w:val="white"/>
+        </w:rPr>
+        <w:t>name</w:t>
+      </w:r>
+      <w:proofErr w:type="gramStart"/>
+      <w:r>
+        <w:rPr>
+          <w:rFonts w:ascii="Courier New" w:hAnsi="Courier New" w:cs="Courier New"/>
+          <w:color w:val="000000"/>
+          <w:sz w:val="18"/>
+          <w:szCs w:val="20"/>
+          <w:highlight w:val="white"/>
+        </w:rPr>
+        <w:t>`</w:t>
+      </w:r>
+      <w:r>
+        <w:rPr>
+          <w:rFonts w:ascii="Courier New" w:hAnsi="Courier New" w:cs="Courier New"/>
+          <w:b/>
+          <w:bCs/>
+          <w:color w:val="000080"/>
+          <w:sz w:val="18"/>
+          <w:szCs w:val="20"/>
+          <w:highlight w:val="white"/>
+        </w:rPr>
+        <w:t>,</w:t>
+      </w:r>
+      <w:r>
+        <w:rPr>
+          <w:rFonts w:ascii="Courier New" w:hAnsi="Courier New" w:cs="Courier New"/>
+          <w:color w:val="000000"/>
+          <w:sz w:val="18"/>
+          <w:szCs w:val="20"/>
+          <w:highlight w:val="white"/>
+        </w:rPr>
+        <w:t>`</w:t>
+      </w:r>
+      <w:proofErr w:type="gramEnd"/>
+      <w:r>
+        <w:rPr>
+          <w:rFonts w:ascii="Courier New" w:hAnsi="Courier New" w:cs="Courier New"/>
+          <w:color w:val="000000"/>
+          <w:sz w:val="18"/>
+          <w:szCs w:val="20"/>
+          <w:highlight w:val="white"/>
+        </w:rPr>
+        <w:t>Latin</w:t>
+      </w:r>
+      <w:proofErr w:type="spellEnd"/>
+      <w:r>
+        <w:rPr>
+          <w:rFonts w:ascii="Courier New" w:hAnsi="Courier New" w:cs="Courier New"/>
+          <w:color w:val="000000"/>
+          <w:sz w:val="18"/>
+          <w:szCs w:val="20"/>
+          <w:highlight w:val="white"/>
+        </w:rPr>
+        <w:t xml:space="preserve"> name` </w:t>
+      </w:r>
+      <w:r>
+        <w:rPr>
+          <w:rFonts w:ascii="Courier New" w:hAnsi="Courier New" w:cs="Courier New"/>
+          <w:b/>
+          <w:bCs/>
+          <w:color w:val="0000FF"/>
+          <w:sz w:val="18"/>
+          <w:szCs w:val="20"/>
+          <w:highlight w:val="white"/>
+        </w:rPr>
+        <w:t>FROM</w:t>
+      </w:r>
+      <w:r>
+        <w:rPr>
+          <w:rFonts w:ascii="Courier New" w:hAnsi="Courier New" w:cs="Courier New"/>
+          <w:color w:val="000000"/>
+          <w:sz w:val="18"/>
+          <w:szCs w:val="20"/>
+          <w:highlight w:val="white"/>
+        </w:rPr>
+        <w:t xml:space="preserve"> `</w:t>
+      </w:r>
+      <w:proofErr w:type="spellStart"/>
+      <w:r>
+        <w:rPr>
+          <w:rFonts w:ascii="Courier New" w:hAnsi="Courier New" w:cs="Courier New"/>
+          <w:color w:val="000000"/>
+          <w:sz w:val="18"/>
+          <w:szCs w:val="20"/>
+          <w:highlight w:val="white"/>
+        </w:rPr>
+        <w:t>plantlocations</w:t>
+      </w:r>
+      <w:proofErr w:type="spellEnd"/>
+      <w:r>
+        <w:rPr>
+          <w:rFonts w:ascii="Courier New" w:hAnsi="Courier New" w:cs="Courier New"/>
+          <w:color w:val="000000"/>
+          <w:sz w:val="18"/>
+          <w:szCs w:val="20"/>
+          <w:highlight w:val="white"/>
+        </w:rPr>
+        <w:t xml:space="preserve">` </w:t>
+      </w:r>
+      <w:r>
+        <w:rPr>
+          <w:rFonts w:ascii="Courier New" w:hAnsi="Courier New" w:cs="Courier New"/>
+          <w:b/>
+          <w:bCs/>
+          <w:color w:val="0000FF"/>
+          <w:sz w:val="18"/>
+          <w:szCs w:val="20"/>
+          <w:highlight w:val="white"/>
+        </w:rPr>
+        <w:t>WHERE</w:t>
+      </w:r>
+      <w:r>
+        <w:rPr>
+          <w:rFonts w:ascii="Courier New" w:hAnsi="Courier New" w:cs="Courier New"/>
+          <w:color w:val="000000"/>
+          <w:sz w:val="18"/>
+          <w:szCs w:val="20"/>
+          <w:highlight w:val="white"/>
+        </w:rPr>
+        <w:t xml:space="preserve"> `Habit`</w:t>
+      </w:r>
+      <w:r>
+        <w:rPr>
+          <w:rFonts w:ascii="Courier New" w:hAnsi="Courier New" w:cs="Courier New"/>
+          <w:b/>
+          <w:bCs/>
+          <w:color w:val="000080"/>
+          <w:sz w:val="18"/>
+          <w:szCs w:val="20"/>
+          <w:highlight w:val="white"/>
+        </w:rPr>
+        <w:t>=</w:t>
+      </w:r>
+      <w:r>
+        <w:rPr>
+          <w:rFonts w:ascii="Courier New" w:hAnsi="Courier New" w:cs="Courier New"/>
+          <w:color w:val="808080"/>
+          <w:sz w:val="18"/>
+          <w:szCs w:val="20"/>
+          <w:highlight w:val="white"/>
+        </w:rPr>
+        <w:t>'Tree'</w:t>
+      </w:r>
+      <w:r>
+        <w:rPr>
+          <w:rFonts w:ascii="Courier New" w:hAnsi="Courier New" w:cs="Courier New"/>
+          <w:color w:val="000000"/>
+          <w:sz w:val="18"/>
+          <w:szCs w:val="20"/>
+          <w:highlight w:val="white"/>
+        </w:rPr>
+        <w:t xml:space="preserve"> </w:t>
+      </w:r>
+      <w:r>
+        <w:rPr>
+          <w:rFonts w:ascii="Courier New" w:hAnsi="Courier New" w:cs="Courier New"/>
+          <w:b/>
+          <w:bCs/>
+          <w:color w:val="0000FF"/>
+          <w:sz w:val="18"/>
+          <w:szCs w:val="20"/>
+          <w:highlight w:val="white"/>
+        </w:rPr>
+        <w:t>AND</w:t>
+      </w:r>
+      <w:r>
+        <w:rPr>
+          <w:rFonts w:ascii="Courier New" w:hAnsi="Courier New" w:cs="Courier New"/>
+          <w:color w:val="000000"/>
+          <w:sz w:val="18"/>
+          <w:szCs w:val="20"/>
+          <w:highlight w:val="white"/>
+        </w:rPr>
+        <w:t xml:space="preserve"> `</w:t>
+      </w:r>
+      <w:proofErr w:type="spellStart"/>
+      <w:r>
+        <w:rPr>
+          <w:rFonts w:ascii="Courier New" w:hAnsi="Courier New" w:cs="Courier New"/>
+          <w:color w:val="000000"/>
+          <w:sz w:val="18"/>
+          <w:szCs w:val="20"/>
+          <w:highlight w:val="white"/>
+        </w:rPr>
+        <w:t>ShadyEdge</w:t>
+      </w:r>
+      <w:proofErr w:type="spellEnd"/>
+      <w:r>
+        <w:rPr>
+          <w:rFonts w:ascii="Courier New" w:hAnsi="Courier New" w:cs="Courier New"/>
+          <w:color w:val="000000"/>
+          <w:sz w:val="18"/>
+          <w:szCs w:val="20"/>
+          <w:highlight w:val="white"/>
+        </w:rPr>
+        <w:t>`</w:t>
+      </w:r>
+      <w:r>
+        <w:rPr>
+          <w:rFonts w:ascii="Courier New" w:hAnsi="Courier New" w:cs="Courier New"/>
+          <w:b/>
+          <w:bCs/>
+          <w:color w:val="000080"/>
+          <w:sz w:val="18"/>
+          <w:szCs w:val="20"/>
+          <w:highlight w:val="white"/>
+        </w:rPr>
+        <w:t>=</w:t>
+      </w:r>
+      <w:r>
+        <w:rPr>
+          <w:rFonts w:ascii="Courier New" w:hAnsi="Courier New" w:cs="Courier New"/>
+          <w:color w:val="FF8000"/>
+          <w:sz w:val="18"/>
+          <w:szCs w:val="20"/>
+          <w:highlight w:val="white"/>
+        </w:rPr>
+        <w:t>1</w:t>
+      </w:r>
+      <w:r>
+        <w:rPr>
+          <w:rFonts w:ascii="Courier New" w:hAnsi="Courier New" w:cs="Courier New"/>
+          <w:color w:val="000000"/>
+          <w:sz w:val="18"/>
+          <w:szCs w:val="20"/>
+          <w:highlight w:val="white"/>
+        </w:rPr>
+        <w:t xml:space="preserve"> </w:t>
+      </w:r>
+      <w:r>
+        <w:rPr>
+          <w:rFonts w:ascii="Courier New" w:hAnsi="Courier New" w:cs="Courier New"/>
+          <w:b/>
+          <w:bCs/>
+          <w:color w:val="0000FF"/>
+          <w:sz w:val="18"/>
+          <w:szCs w:val="20"/>
+          <w:highlight w:val="white"/>
+        </w:rPr>
+        <w:t>AND</w:t>
+      </w:r>
+      <w:r>
+        <w:rPr>
+          <w:rFonts w:ascii="Courier New" w:hAnsi="Courier New" w:cs="Courier New"/>
+          <w:color w:val="000000"/>
+          <w:sz w:val="18"/>
+          <w:szCs w:val="20"/>
+          <w:highlight w:val="white"/>
+        </w:rPr>
+        <w:t xml:space="preserve"> `</w:t>
+      </w:r>
+      <w:proofErr w:type="spellStart"/>
+      <w:r>
+        <w:rPr>
+          <w:rFonts w:ascii="Courier New" w:hAnsi="Courier New" w:cs="Courier New"/>
+          <w:color w:val="000000"/>
+          <w:sz w:val="18"/>
+          <w:szCs w:val="20"/>
+          <w:highlight w:val="white"/>
+        </w:rPr>
+        <w:t>Hardyness</w:t>
+      </w:r>
+      <w:proofErr w:type="spellEnd"/>
+      <w:r>
+        <w:rPr>
+          <w:rFonts w:ascii="Courier New" w:hAnsi="Courier New" w:cs="Courier New"/>
+          <w:color w:val="000000"/>
+          <w:sz w:val="18"/>
+          <w:szCs w:val="20"/>
+          <w:highlight w:val="white"/>
+        </w:rPr>
+        <w:t xml:space="preserve">` </w:t>
+      </w:r>
+      <w:r>
+        <w:rPr>
+          <w:rFonts w:ascii="Courier New" w:hAnsi="Courier New" w:cs="Courier New"/>
+          <w:b/>
+          <w:bCs/>
+          <w:color w:val="0000FF"/>
+          <w:sz w:val="18"/>
+          <w:szCs w:val="20"/>
+          <w:highlight w:val="white"/>
+        </w:rPr>
+        <w:t>BETWEEN</w:t>
+      </w:r>
+      <w:r>
+        <w:rPr>
+          <w:rFonts w:ascii="Courier New" w:hAnsi="Courier New" w:cs="Courier New"/>
+          <w:color w:val="000000"/>
+          <w:sz w:val="18"/>
+          <w:szCs w:val="20"/>
+          <w:highlight w:val="white"/>
+        </w:rPr>
+        <w:t xml:space="preserve"> </w:t>
+      </w:r>
+      <w:r>
+        <w:rPr>
+          <w:rFonts w:ascii="Courier New" w:hAnsi="Courier New" w:cs="Courier New"/>
+          <w:color w:val="FF8000"/>
+          <w:sz w:val="18"/>
+          <w:szCs w:val="20"/>
+          <w:highlight w:val="white"/>
+        </w:rPr>
+        <w:t>9</w:t>
+      </w:r>
+      <w:r>
+        <w:rPr>
+          <w:rFonts w:ascii="Courier New" w:hAnsi="Courier New" w:cs="Courier New"/>
+          <w:color w:val="000000"/>
+          <w:sz w:val="18"/>
+          <w:szCs w:val="20"/>
+          <w:highlight w:val="white"/>
+        </w:rPr>
+        <w:t xml:space="preserve"> </w:t>
+      </w:r>
+      <w:r>
+        <w:rPr>
+          <w:rFonts w:ascii="Courier New" w:hAnsi="Courier New" w:cs="Courier New"/>
+          <w:b/>
+          <w:bCs/>
+          <w:color w:val="0000FF"/>
+          <w:sz w:val="18"/>
+          <w:szCs w:val="20"/>
+          <w:highlight w:val="white"/>
+        </w:rPr>
+        <w:t>AND</w:t>
+      </w:r>
+      <w:r>
+        <w:rPr>
+          <w:rFonts w:ascii="Courier New" w:hAnsi="Courier New" w:cs="Courier New"/>
+          <w:color w:val="000000"/>
+          <w:sz w:val="18"/>
+          <w:szCs w:val="20"/>
+          <w:highlight w:val="white"/>
+        </w:rPr>
+        <w:t xml:space="preserve"> </w:t>
+      </w:r>
+      <w:r>
+        <w:rPr>
+          <w:rFonts w:ascii="Courier New" w:hAnsi="Courier New" w:cs="Courier New"/>
+          <w:color w:val="FF8000"/>
+          <w:sz w:val="18"/>
+          <w:szCs w:val="20"/>
+          <w:highlight w:val="white"/>
+        </w:rPr>
+        <w:t>10</w:t>
+      </w:r>
+    </w:p>
+    <w:p>
+      <w:r>
+        <w:t>Error checking and other validation performed here. After error checking:</w:t>
+      </w:r>
+    </w:p>
+    <w:p>
+      <w:pPr>
+        <w:rPr>
+          <w:highlight w:val="cyan"/>
+        </w:rPr>
+      </w:pPr>
+      <w:r>
+        <w:rPr>
+          <w:highlight w:val="cyan"/>
+        </w:rPr>
+        <w:t>“Okay, here are your results. Common name and then Latin name:</w:t>
+      </w:r>
+    </w:p>
+    <w:p>
+      <w:pPr>
+        <w:rPr>
+          <w:highlight w:val="cyan"/>
+        </w:rPr>
+      </w:pPr>
+      <w:proofErr w:type="spellStart"/>
+      <w:r>
+        <w:rPr>
+          <w:highlight w:val="cyan"/>
+        </w:rPr>
+        <w:t>Puahou</w:t>
+      </w:r>
+      <w:proofErr w:type="spellEnd"/>
+      <w:r>
+        <w:rPr>
+          <w:highlight w:val="cyan"/>
+        </w:rPr>
+        <w:t xml:space="preserve">    -    </w:t>
+      </w:r>
+      <w:proofErr w:type="spellStart"/>
+      <w:r>
+        <w:rPr>
+          <w:highlight w:val="cyan"/>
+        </w:rPr>
+        <w:t>Pseudopanax</w:t>
+      </w:r>
+      <w:proofErr w:type="spellEnd"/>
+      <w:r>
+        <w:rPr>
+          <w:highlight w:val="cyan"/>
+        </w:rPr>
+        <w:t xml:space="preserve"> </w:t>
+      </w:r>
+      <w:proofErr w:type="spellStart"/>
+      <w:r>
+        <w:rPr>
+          <w:highlight w:val="cyan"/>
+        </w:rPr>
+        <w:t>arboreus</w:t>
+      </w:r>
+      <w:proofErr w:type="spellEnd"/>
+      <w:r>
+        <w:rPr>
+          <w:highlight w:val="cyan"/>
+        </w:rPr>
+        <w:t xml:space="preserve"> “</w:t>
+      </w:r>
+    </w:p>
+    <w:p>
+      <w:r>
+        <w:rPr>
+          <w:highlight w:val="cyan"/>
+        </w:rPr>
+        <w:t>“Would you like more information on this plant?”</w:t>
+      </w:r>
+    </w:p>
+    <w:p>
+      <w:pPr>
+        <w:tabs>
+          <w:tab w:val="left" w:pos="7740"/>
+        </w:tabs>
+      </w:pPr>
+      <w:r>
+        <w:t>If the user says yes, they are directed to the reverse search.</w:t>
+      </w:r>
+      <w:r>
+        <w:tab/>
+      </w:r>
+    </w:p>
+    <w:p>
+      <w:pPr>
+        <w:pStyle w:val="Heading3"/>
+        <w:rPr>
+          <w:rStyle w:val="Heading3Char"/>
+        </w:rPr>
+      </w:pPr>
+      <w:bookmarkStart w:id="5" w:name="_Toc513391925"/>
+      <w:r>
+        <w:t xml:space="preserve">Scenario </w:t>
+      </w:r>
+      <w:r>
+        <w:rPr>
+          <w:rStyle w:val="Heading3Char"/>
+        </w:rPr>
+        <w:t>Two</w:t>
+      </w:r>
+      <w:bookmarkEnd w:id="5"/>
+      <w:r>
+        <w:rPr>
+          <w:rStyle w:val="Heading3Char"/>
+        </w:rPr>
+        <w:t xml:space="preserve"> </w:t>
+      </w:r>
+    </w:p>
+    <w:p>
+      <w:r>
+        <w:t xml:space="preserve">In this scenario the user has a plant in mind but wishes to find out more about its ideal growing conditions. By knowing the common or </w:t>
+      </w:r>
+      <w:r>
+        <w:t>Latin</w:t>
+      </w:r>
+      <w:r>
+        <w:t xml:space="preserve"> name of a plant, the user can perform a ‘reverse search’.</w:t>
+      </w:r>
+    </w:p>
+    <w:p>
+      <w:r>
+        <w:rPr>
+          <w:highlight w:val="lightGray"/>
+        </w:rPr>
+        <w:t>“Reverse search.”</w:t>
+      </w:r>
+    </w:p>
+    <w:p>
+      <w:r>
+        <w:rPr>
+          <w:highlight w:val="cyan"/>
+        </w:rPr>
+        <w:t xml:space="preserve">"Please say the common or </w:t>
+      </w:r>
+      <w:r>
+        <w:rPr>
+          <w:highlight w:val="cyan"/>
+        </w:rPr>
+        <w:t>Latin</w:t>
+      </w:r>
+      <w:r>
+        <w:rPr>
+          <w:highlight w:val="cyan"/>
+        </w:rPr>
+        <w:t xml:space="preserve"> name of a plant you want to search for."</w:t>
+      </w:r>
+    </w:p>
+    <w:p>
+      <w:r>
+        <w:rPr>
+          <w:highlight w:val="lightGray"/>
+        </w:rPr>
+        <w:t>“Garlic”</w:t>
+      </w:r>
+    </w:p>
+    <w:p>
+      <w:r>
+        <w:lastRenderedPageBreak/>
+        <w:t xml:space="preserve">Generated query:  </w:t>
+      </w:r>
+    </w:p>
+    <w:p>
+      <w:pPr>
+        <w:rPr>
+          <w:rFonts w:ascii="Courier New" w:hAnsi="Courier New" w:cs="Courier New"/>
+          <w:color w:val="000000"/>
+          <w:sz w:val="18"/>
+          <w:szCs w:val="20"/>
+        </w:rPr>
+      </w:pPr>
+      <w:r>
+        <w:rPr>
+          <w:rFonts w:ascii="Courier New" w:hAnsi="Courier New" w:cs="Courier New"/>
+          <w:b/>
+          <w:bCs/>
+          <w:color w:val="0000FF"/>
+          <w:sz w:val="18"/>
+          <w:szCs w:val="20"/>
+          <w:highlight w:val="white"/>
+        </w:rPr>
+        <w:t>SELECT</w:t>
+      </w:r>
+      <w:r>
+        <w:rPr>
+          <w:rFonts w:ascii="Courier New" w:hAnsi="Courier New" w:cs="Courier New"/>
+          <w:color w:val="000000"/>
+          <w:sz w:val="18"/>
+          <w:szCs w:val="20"/>
+          <w:highlight w:val="white"/>
+        </w:rPr>
+        <w:t xml:space="preserve"> </w:t>
+      </w:r>
+      <w:r>
+        <w:rPr>
+          <w:rFonts w:ascii="Courier New" w:hAnsi="Courier New" w:cs="Courier New"/>
+          <w:b/>
+          <w:bCs/>
+          <w:color w:val="000080"/>
+          <w:sz w:val="18"/>
+          <w:szCs w:val="20"/>
+          <w:highlight w:val="white"/>
+        </w:rPr>
+        <w:t>*</w:t>
+      </w:r>
+      <w:r>
+        <w:rPr>
+          <w:rFonts w:ascii="Courier New" w:hAnsi="Courier New" w:cs="Courier New"/>
+          <w:color w:val="000000"/>
+          <w:sz w:val="18"/>
+          <w:szCs w:val="20"/>
+          <w:highlight w:val="white"/>
+        </w:rPr>
+        <w:t xml:space="preserve"> </w:t>
+      </w:r>
+      <w:r>
+        <w:rPr>
+          <w:rFonts w:ascii="Courier New" w:hAnsi="Courier New" w:cs="Courier New"/>
+          <w:b/>
+          <w:bCs/>
+          <w:color w:val="0000FF"/>
+          <w:sz w:val="18"/>
+          <w:szCs w:val="20"/>
+          <w:highlight w:val="white"/>
+        </w:rPr>
+        <w:t>FROM</w:t>
+      </w:r>
+      <w:r>
+        <w:rPr>
+          <w:rFonts w:ascii="Courier New" w:hAnsi="Courier New" w:cs="Courier New"/>
+          <w:color w:val="000000"/>
+          <w:sz w:val="18"/>
+          <w:szCs w:val="20"/>
+          <w:highlight w:val="white"/>
+        </w:rPr>
+        <w:t xml:space="preserve"> `</w:t>
+      </w:r>
+      <w:proofErr w:type="spellStart"/>
+      <w:r>
+        <w:rPr>
+          <w:rFonts w:ascii="Courier New" w:hAnsi="Courier New" w:cs="Courier New"/>
+          <w:color w:val="000000"/>
+          <w:sz w:val="18"/>
+          <w:szCs w:val="20"/>
+          <w:highlight w:val="white"/>
+        </w:rPr>
+        <w:t>plantlocations</w:t>
+      </w:r>
+      <w:proofErr w:type="spellEnd"/>
+      <w:r>
+        <w:rPr>
+          <w:rFonts w:ascii="Courier New" w:hAnsi="Courier New" w:cs="Courier New"/>
+          <w:color w:val="000000"/>
+          <w:sz w:val="18"/>
+          <w:szCs w:val="20"/>
+          <w:highlight w:val="white"/>
+        </w:rPr>
+        <w:t xml:space="preserve">` </w:t>
+      </w:r>
+      <w:r>
+        <w:rPr>
+          <w:rFonts w:ascii="Courier New" w:hAnsi="Courier New" w:cs="Courier New"/>
+          <w:b/>
+          <w:bCs/>
+          <w:color w:val="0000FF"/>
+          <w:sz w:val="18"/>
+          <w:szCs w:val="20"/>
+          <w:highlight w:val="white"/>
+        </w:rPr>
+        <w:t>WHERE</w:t>
+      </w:r>
+      <w:r>
+        <w:rPr>
+          <w:rFonts w:ascii="Courier New" w:hAnsi="Courier New" w:cs="Courier New"/>
+          <w:color w:val="000000"/>
+          <w:sz w:val="18"/>
+          <w:szCs w:val="20"/>
+          <w:highlight w:val="white"/>
+        </w:rPr>
+        <w:t xml:space="preserve"> `Common name`</w:t>
+      </w:r>
+      <w:r>
+        <w:rPr>
+          <w:rFonts w:ascii="Courier New" w:hAnsi="Courier New" w:cs="Courier New"/>
+          <w:b/>
+          <w:bCs/>
+          <w:color w:val="000080"/>
+          <w:sz w:val="18"/>
+          <w:szCs w:val="20"/>
+          <w:highlight w:val="white"/>
+        </w:rPr>
+        <w:t>=</w:t>
+      </w:r>
+      <w:r>
+        <w:rPr>
+          <w:rFonts w:ascii="Courier New" w:hAnsi="Courier New" w:cs="Courier New"/>
+          <w:color w:val="808080"/>
+          <w:sz w:val="18"/>
+          <w:szCs w:val="20"/>
+          <w:highlight w:val="white"/>
+        </w:rPr>
+        <w:t>'Garlic'</w:t>
+      </w:r>
+      <w:r>
+        <w:rPr>
+          <w:rFonts w:ascii="Courier New" w:hAnsi="Courier New" w:cs="Courier New"/>
+          <w:color w:val="000000"/>
+          <w:sz w:val="18"/>
+          <w:szCs w:val="20"/>
+          <w:highlight w:val="white"/>
+        </w:rPr>
+        <w:t xml:space="preserve"> </w:t>
+      </w:r>
+      <w:r>
+        <w:rPr>
+          <w:rFonts w:ascii="Courier New" w:hAnsi="Courier New" w:cs="Courier New"/>
+          <w:b/>
+          <w:bCs/>
+          <w:color w:val="0000FF"/>
+          <w:sz w:val="18"/>
+          <w:szCs w:val="20"/>
+          <w:highlight w:val="white"/>
+        </w:rPr>
+        <w:t>GROUP</w:t>
+      </w:r>
+      <w:r>
+        <w:rPr>
+          <w:rFonts w:ascii="Courier New" w:hAnsi="Courier New" w:cs="Courier New"/>
+          <w:color w:val="000000"/>
+          <w:sz w:val="18"/>
+          <w:szCs w:val="20"/>
+          <w:highlight w:val="white"/>
+        </w:rPr>
+        <w:t xml:space="preserve"> </w:t>
+      </w:r>
+      <w:r>
+        <w:rPr>
+          <w:rFonts w:ascii="Courier New" w:hAnsi="Courier New" w:cs="Courier New"/>
+          <w:b/>
+          <w:bCs/>
+          <w:color w:val="0000FF"/>
+          <w:sz w:val="18"/>
+          <w:szCs w:val="20"/>
+          <w:highlight w:val="white"/>
+        </w:rPr>
+        <w:t>BY</w:t>
+      </w:r>
+      <w:r>
+        <w:rPr>
+          <w:rFonts w:ascii="Courier New" w:hAnsi="Courier New" w:cs="Courier New"/>
+          <w:color w:val="000000"/>
+          <w:sz w:val="18"/>
+          <w:szCs w:val="20"/>
+          <w:highlight w:val="white"/>
+        </w:rPr>
+        <w:t xml:space="preserve"> `Latin name`</w:t>
+      </w:r>
+    </w:p>
+    <w:p>
+      <w:r>
+        <w:t>Vocalised response:</w:t>
+      </w:r>
+    </w:p>
+    <w:p>
+      <w:r>
+        <w:rPr>
+          <w:highlight w:val="cyan"/>
+        </w:rPr>
+        <w:t xml:space="preserve">“Latin name Allium </w:t>
+      </w:r>
+      <w:proofErr w:type="spellStart"/>
+      <w:r>
+        <w:rPr>
+          <w:highlight w:val="cyan"/>
+        </w:rPr>
+        <w:t>sativum</w:t>
+      </w:r>
+      <w:proofErr w:type="spellEnd"/>
+      <w:r>
+        <w:rPr>
+          <w:highlight w:val="cyan"/>
+        </w:rPr>
+        <w:t>”</w:t>
+      </w:r>
+    </w:p>
+    <w:p>
+      <w:r>
+        <w:rPr>
+          <w:highlight w:val="cyan"/>
+        </w:rPr>
+        <w:t>“</w:t>
+      </w:r>
+      <w:r>
+        <w:rPr>
+          <w:highlight w:val="cyan"/>
+        </w:rPr>
+        <w:t>Habitat Not known in a truly wild situation.</w:t>
+      </w:r>
+      <w:r>
+        <w:rPr>
+          <w:highlight w:val="cyan"/>
+        </w:rPr>
+        <w:t>”</w:t>
+      </w:r>
+    </w:p>
+    <w:p>
+      <w:r>
+        <w:rPr>
+          <w:highlight w:val="cyan"/>
+        </w:rPr>
+        <w:t>“</w:t>
+      </w:r>
+      <w:r>
+        <w:rPr>
+          <w:highlight w:val="cyan"/>
+        </w:rPr>
+        <w:t>Habit Bulb</w:t>
+      </w:r>
+      <w:r>
+        <w:rPr>
+          <w:highlight w:val="cyan"/>
+        </w:rPr>
+        <w:t>”</w:t>
+      </w:r>
+      <w:r>
+        <w:tab/>
+      </w:r>
+      <w:r>
+        <w:rPr>
+          <w:highlight w:val="cyan"/>
+        </w:rPr>
+        <w:t>“</w:t>
+      </w:r>
+      <w:r>
+        <w:rPr>
+          <w:highlight w:val="cyan"/>
+        </w:rPr>
+        <w:t>Height 0.6</w:t>
+      </w:r>
+      <w:r>
+        <w:rPr>
+          <w:highlight w:val="cyan"/>
+        </w:rPr>
+        <w:t>”</w:t>
+      </w:r>
+      <w:r>
+        <w:tab/>
+      </w:r>
+      <w:r>
+        <w:rPr>
+          <w:highlight w:val="cyan"/>
+        </w:rPr>
+        <w:t>“</w:t>
+      </w:r>
+      <w:r>
+        <w:rPr>
+          <w:highlight w:val="cyan"/>
+        </w:rPr>
+        <w:t>Width 0.15</w:t>
+      </w:r>
+      <w:r>
+        <w:rPr>
+          <w:highlight w:val="cyan"/>
+        </w:rPr>
+        <w:t>”</w:t>
+      </w:r>
+      <w:r>
+        <w:tab/>
+      </w:r>
+      <w:r>
+        <w:rPr>
+          <w:highlight w:val="cyan"/>
+        </w:rPr>
+        <w:t>“</w:t>
+      </w:r>
+      <w:proofErr w:type="spellStart"/>
+      <w:r>
+        <w:rPr>
+          <w:highlight w:val="cyan"/>
+        </w:rPr>
+        <w:t>Hardyness</w:t>
+      </w:r>
+      <w:proofErr w:type="spellEnd"/>
+      <w:r>
+        <w:rPr>
+          <w:highlight w:val="cyan"/>
+        </w:rPr>
+        <w:t xml:space="preserve"> 8</w:t>
+      </w:r>
+      <w:r>
+        <w:rPr>
+          <w:highlight w:val="cyan"/>
+        </w:rPr>
+        <w:t>”</w:t>
+      </w:r>
+    </w:p>
+    <w:p>
+      <w:r>
+        <w:t xml:space="preserve">The user is then asked if they wish to use the service again. If yes, they are returned to a state where they can select ‘normal’ or ‘reverse search’ again. </w:t>
+      </w:r>
+    </w:p>
+    <w:p>
+      <w:r>
+        <w:t>Two main scenarios:</w:t>
+      </w:r>
+    </w:p>
+    <w:p>
+      <w:pPr>
+        <w:pStyle w:val="ListParagraph"/>
+        <w:numPr>
+          <w:ilvl w:val="0"/>
+          <w:numId w:val="1"/>
+        </w:numPr>
+      </w:pPr>
+      <w:r>
+        <w:t>Person is wanting to find a plant that well grow well in their house/garden</w:t>
+      </w:r>
+    </w:p>
+    <w:p>
+      <w:pPr>
+        <w:pStyle w:val="ListParagraph"/>
+        <w:numPr>
+          <w:ilvl w:val="0"/>
+          <w:numId w:val="1"/>
+        </w:numPr>
+      </w:pPr>
+      <w:r>
+        <w:t>Person has a plant in mind and wishes to know it’s ideal growing conditions</w:t>
+      </w:r>
+    </w:p>
+    <w:p/>
+    <w:p>
+      <w:r>
+        <w:t>Person needs a plant, or person wants</w:t>
+      </w:r>
+    </w:p>
+    <w:p>
+      <w:r>
+        <w:t>Person is directed to machine</w:t>
+      </w:r>
+    </w:p>
+    <w:p/>
+    <w:p>
+      <w:pPr>
+        <w:pStyle w:val="Heading3"/>
+      </w:pPr>
+      <w:bookmarkStart w:id="6" w:name="_Toc513391926"/>
+      <w:r>
+        <w:t>Network architecture</w:t>
+      </w:r>
+      <w:bookmarkEnd w:id="6"/>
+      <w:r>
+        <w:t xml:space="preserve"> </w:t>
+      </w:r>
+    </w:p>
+    <w:p>
+      <w:r>
+        <w:t>Network architecture would depend on the size of the garden centre. For small centres, t</w:t>
+      </w:r>
+      <w:r>
+        <w:t xml:space="preserve">he program </w:t>
+      </w:r>
+      <w:r>
+        <w:t xml:space="preserve">and database </w:t>
+      </w:r>
+      <w:r>
+        <w:t xml:space="preserve">would be hosted on a relatively lightweight computing platform (such as a </w:t>
+      </w:r>
+      <w:proofErr w:type="spellStart"/>
+      <w:r>
+        <w:t>NetTop</w:t>
+      </w:r>
+      <w:proofErr w:type="spellEnd"/>
+      <w:r>
+        <w:t>). For medium-sized garden centres, the database would be hoste</w:t>
+      </w:r>
+      <w:r>
+        <w:t xml:space="preserve">d on a central SQL server and </w:t>
+      </w:r>
+      <w:proofErr w:type="spellStart"/>
+      <w:r>
+        <w:t>NetTops</w:t>
+      </w:r>
+      <w:proofErr w:type="spellEnd"/>
+      <w:r>
+        <w:t xml:space="preserve"> would be distributed throughout the centre, each processing its own speec</w:t>
+      </w:r>
+      <w:r>
+        <w:t>h recognition and text-to-speech</w:t>
+      </w:r>
+      <w:r>
+        <w:t xml:space="preserve">. For larger garden centres, a centralised SQL server and centralised nuance server would be setup, and users would interact with the system via thin clients placed around the garden centre. </w:t>
+      </w:r>
+    </w:p>
+    <w:p>
+      <w:r>
+        <w:t xml:space="preserve">To increase </w:t>
+      </w:r>
+      <w:r>
+        <w:t>reliability</w:t>
+      </w:r>
+      <w:r>
+        <w:t xml:space="preserve">, headsets would be the primary user interface. To further develop the system, microphone arrays </w:t>
+      </w:r>
+      <w:r>
+        <w:t xml:space="preserve">could be used to cancel background noise and isolate an individual </w:t>
+      </w:r>
+      <w:proofErr w:type="gramStart"/>
+      <w:r>
+        <w:t>speaker(</w:t>
+      </w:r>
+      <w:proofErr w:type="gramEnd"/>
+      <w:r>
+        <w:rPr>
+          <w:highlight w:val="yellow"/>
+        </w:rPr>
+        <w:t>REFEERENCE</w:t>
+      </w:r>
+      <w:r>
+        <w:t xml:space="preserve"> - </w:t>
+      </w:r>
+      <w:r>
+        <w:t>https://www.nttdocomo.co.jp/english/binary/pdf/corporate/technology/rd/technical_journal/bn/vol9_4/vol9_4_031en.pdf</w:t>
+      </w:r>
+      <w:r>
+        <w:t>), removing the need for a headset.</w:t>
+      </w:r>
+    </w:p>
+    <w:p/>
     <w:p>
       <w:pPr>
         <w:pStyle w:val="Heading2"/>
       </w:pPr>
-      <w:r>
-        <w:t xml:space="preserve">2. Interaction scenario specification / or defined from conducted observations. </w:t>
-      </w:r>
-    </w:p>
-    <w:p>
-      <w:r>
-        <w:t xml:space="preserve">As this program is intended to serve as </w:t>
-      </w:r>
-      <w:r>
-        <w:t xml:space="preserve">an assistant in garden centres, </w:t>
-      </w:r>
-    </w:p>
+      <w:bookmarkStart w:id="7" w:name="_Toc513391927"/>
+      <w:r>
+        <w:t>3. Personality specification</w:t>
+      </w:r>
+      <w:bookmarkEnd w:id="7"/>
+      <w:r>
+        <w:t xml:space="preserve"> </w:t>
+      </w:r>
+    </w:p>
+    <w:p>
+      <w:r>
+        <w:t>Not overly formal but still proper</w:t>
+      </w:r>
+    </w:p>
+    <w:p/>
     <w:p>
       <w:pPr>
         <w:pStyle w:val="Heading2"/>
       </w:pPr>
-      <w:r>
-        <w:t xml:space="preserve">3. Personality specification </w:t>
+      <w:bookmarkStart w:id="8" w:name="_Toc513391928"/>
+      <w:r>
+        <w:t>4. Grammar design</w:t>
+      </w:r>
+      <w:bookmarkEnd w:id="8"/>
+      <w:r>
+        <w:t xml:space="preserve"> </w:t>
       </w:r>
     </w:p>
     <w:p>
@@ -157,8 +3038,15 @@
       <w:pPr>
         <w:pStyle w:val="Heading2"/>
       </w:pPr>
-      <w:r>
-        <w:t xml:space="preserve">4. Grammar design </w:t>
+      <w:bookmarkStart w:id="9" w:name="_Toc513391929"/>
+      <w:r>
+        <w:t>5. Dialogue design</w:t>
+      </w:r>
+      <w:bookmarkEnd w:id="9"/>
+    </w:p>
+    <w:p>
+      <w:r>
+        <w:t xml:space="preserve"> (will add to the grammar) </w:t>
       </w:r>
     </w:p>
     <w:p>
@@ -170,27 +3058,11 @@
       <w:pPr>
         <w:pStyle w:val="Heading2"/>
       </w:pPr>
-      <w:r>
-        <w:t>5. Dialogue design</w:t>
-      </w:r>
-    </w:p>
-    <w:p>
-      <w:r>
-        <w:t xml:space="preserve"> (will add to the grammar) </w:t>
-      </w:r>
-    </w:p>
-    <w:p>
-      <w:pPr>
-        <w:pStyle w:val="Heading2"/>
-      </w:pPr>
-    </w:p>
-    <w:p>
-      <w:pPr>
-        <w:pStyle w:val="Heading2"/>
-      </w:pPr>
+      <w:bookmarkStart w:id="10" w:name="_Toc513391930"/>
       <w:r>
         <w:t>6. Error catching / handling</w:t>
       </w:r>
+      <w:bookmarkEnd w:id="10"/>
     </w:p>
     <w:p>
       <w:r>
@@ -222,17 +3094,15 @@
       <w:pPr>
         <w:pStyle w:val="Heading3"/>
       </w:pPr>
+      <w:bookmarkStart w:id="11" w:name="_Toc513391931"/>
       <w:r>
         <w:t>Error catching</w:t>
       </w:r>
-    </w:p>
-    <w:p>
-      <w:r>
-        <w:t xml:space="preserve">Error catching is primarily performed in the “envCheck1” state. This state accesses the arrays which have search terms stored in them and vocalises these search terms to the user. The user is then </w:t>
-      </w:r>
-      <w:r>
-        <w:lastRenderedPageBreak/>
-        <w:t>asked whether the spoken terms are correct. If the terms are correct, the number of matching search results are queried and vocalised. If there are any mistakes, the “</w:t>
+      <w:bookmarkEnd w:id="11"/>
+    </w:p>
+    <w:p>
+      <w:r>
+        <w:t>Error catching is primarily performed in the “envCheck1” state. This state accesses the arrays which have search terms stored in them and vocalises these search terms to the user. The user is then asked whether the spoken terms are correct. If the terms are correct, the number of matching search results are queried and vocalised. If there are any mistakes, the “</w:t>
       </w:r>
       <w:proofErr w:type="spellStart"/>
       <w:r>
@@ -240,7 +3110,12 @@
       </w:r>
       <w:proofErr w:type="spellEnd"/>
       <w:r>
-        <w:t>” state is called which asks the user if a spoken term was missed (false negative detected), or if a term was recognised that the user did not say (false positive detected).</w:t>
+        <w:t>” state is called which asks the user if a spoken term was missed (false negati</w:t>
+      </w:r>
+      <w:bookmarkStart w:id="12" w:name="_GoBack"/>
+      <w:bookmarkEnd w:id="12"/>
+      <w:r>
+        <w:t>ve detected), or if a term was recognised that the user did not say (false positive detected).</w:t>
       </w:r>
       <w:r>
         <w:t xml:space="preserve"> For false positives, “</w:t>
@@ -266,9 +3141,11 @@
       <w:pPr>
         <w:pStyle w:val="Heading3"/>
       </w:pPr>
+      <w:bookmarkStart w:id="13" w:name="_Toc513391932"/>
       <w:r>
         <w:t>Error handling</w:t>
       </w:r>
+      <w:bookmarkEnd w:id="13"/>
     </w:p>
     <w:p>
       <w:r>
@@ -1037,47 +3914,535 @@
       <w:pPr>
         <w:pStyle w:val="Heading2"/>
       </w:pPr>
-      <w:r>
-        <w:t xml:space="preserve">7. Action / response generation </w:t>
+      <w:bookmarkStart w:id="14" w:name="_Toc513391933"/>
+      <w:r>
+        <w:t>7. Action / response generation</w:t>
+      </w:r>
+      <w:bookmarkEnd w:id="14"/>
+      <w:r>
+        <w:t xml:space="preserve"> </w:t>
+      </w:r>
+    </w:p>
+    <w:p>
+      <w:r>
+        <w:t xml:space="preserve">This program </w:t>
+      </w:r>
+      <w:r>
+        <w:t>relies heavily</w:t>
+      </w:r>
+      <w:r>
+        <w:t xml:space="preserve"> on the </w:t>
+      </w:r>
+      <w:r>
+        <w:t>MySQL Connector/C (MySQL C API). This API provides a programming interface (in C) to communicate with an SQL server (hosted either locally or remotely). Data is requested by constructing SQL query strings</w:t>
+      </w:r>
+      <w:r>
+        <w:t xml:space="preserve"> and submitting them via a MySQL object created from the API</w:t>
+      </w:r>
+      <w:r>
+        <w:t xml:space="preserve">. </w:t>
+      </w:r>
+      <w:r>
+        <w:t>If</w:t>
+      </w:r>
+      <w:r>
+        <w:t xml:space="preserve"> the user had specified “Climber” and “</w:t>
+      </w:r>
+      <w:r>
+        <w:t>East W</w:t>
+      </w:r>
+      <w:r>
+        <w:t xml:space="preserve">all” as search terms, the following SQL query could be </w:t>
+      </w:r>
+      <w:r>
+        <w:t>generated</w:t>
+      </w:r>
+      <w:r>
+        <w:t>:</w:t>
+      </w:r>
+    </w:p>
+    <w:p>
+      <w:pPr>
+        <w:rPr>
+          <w:sz w:val="18"/>
+        </w:rPr>
+      </w:pPr>
+      <w:r>
+        <w:rPr>
+          <w:rFonts w:ascii="Courier New" w:hAnsi="Courier New" w:cs="Courier New"/>
+          <w:b/>
+          <w:bCs/>
+          <w:color w:val="0000FF"/>
+          <w:sz w:val="16"/>
+          <w:szCs w:val="20"/>
+          <w:highlight w:val="white"/>
+        </w:rPr>
+        <w:t>SELECT</w:t>
+      </w:r>
+      <w:r>
+        <w:rPr>
+          <w:rFonts w:ascii="Courier New" w:hAnsi="Courier New" w:cs="Courier New"/>
+          <w:color w:val="000000"/>
+          <w:sz w:val="16"/>
+          <w:szCs w:val="20"/>
+          <w:highlight w:val="white"/>
+        </w:rPr>
+        <w:t xml:space="preserve"> </w:t>
+      </w:r>
+      <w:proofErr w:type="gramStart"/>
+      <w:r>
+        <w:rPr>
+          <w:rFonts w:ascii="Courier New" w:hAnsi="Courier New" w:cs="Courier New"/>
+          <w:b/>
+          <w:bCs/>
+          <w:color w:val="0000FF"/>
+          <w:sz w:val="16"/>
+          <w:szCs w:val="20"/>
+          <w:highlight w:val="white"/>
+        </w:rPr>
+        <w:t>COUNT</w:t>
+      </w:r>
+      <w:r>
+        <w:rPr>
+          <w:rFonts w:ascii="Courier New" w:hAnsi="Courier New" w:cs="Courier New"/>
+          <w:b/>
+          <w:bCs/>
+          <w:color w:val="000080"/>
+          <w:sz w:val="16"/>
+          <w:szCs w:val="20"/>
+          <w:highlight w:val="white"/>
+        </w:rPr>
+        <w:t>(</w:t>
+      </w:r>
+      <w:proofErr w:type="gramEnd"/>
+      <w:r>
+        <w:rPr>
+          <w:rFonts w:ascii="Courier New" w:hAnsi="Courier New" w:cs="Courier New"/>
+          <w:color w:val="000000"/>
+          <w:sz w:val="16"/>
+          <w:szCs w:val="20"/>
+          <w:highlight w:val="white"/>
+        </w:rPr>
+        <w:t>`Latin name`</w:t>
+      </w:r>
+      <w:r>
+        <w:rPr>
+          <w:rFonts w:ascii="Courier New" w:hAnsi="Courier New" w:cs="Courier New"/>
+          <w:b/>
+          <w:bCs/>
+          <w:color w:val="000080"/>
+          <w:sz w:val="16"/>
+          <w:szCs w:val="20"/>
+          <w:highlight w:val="white"/>
+        </w:rPr>
+        <w:t>)</w:t>
+      </w:r>
+      <w:r>
+        <w:rPr>
+          <w:rFonts w:ascii="Courier New" w:hAnsi="Courier New" w:cs="Courier New"/>
+          <w:color w:val="000000"/>
+          <w:sz w:val="16"/>
+          <w:szCs w:val="20"/>
+          <w:highlight w:val="white"/>
+        </w:rPr>
+        <w:t xml:space="preserve"> </w:t>
+      </w:r>
+      <w:r>
+        <w:rPr>
+          <w:rFonts w:ascii="Courier New" w:hAnsi="Courier New" w:cs="Courier New"/>
+          <w:b/>
+          <w:bCs/>
+          <w:color w:val="0000FF"/>
+          <w:sz w:val="16"/>
+          <w:szCs w:val="20"/>
+          <w:highlight w:val="white"/>
+        </w:rPr>
+        <w:t>FROM</w:t>
+      </w:r>
+      <w:r>
+        <w:rPr>
+          <w:rFonts w:ascii="Courier New" w:hAnsi="Courier New" w:cs="Courier New"/>
+          <w:color w:val="000000"/>
+          <w:sz w:val="16"/>
+          <w:szCs w:val="20"/>
+          <w:highlight w:val="white"/>
+        </w:rPr>
+        <w:t xml:space="preserve"> `</w:t>
+      </w:r>
+      <w:proofErr w:type="spellStart"/>
+      <w:r>
+        <w:rPr>
+          <w:rFonts w:ascii="Courier New" w:hAnsi="Courier New" w:cs="Courier New"/>
+          <w:color w:val="000000"/>
+          <w:sz w:val="16"/>
+          <w:szCs w:val="20"/>
+          <w:highlight w:val="white"/>
+        </w:rPr>
+        <w:t>plantlocations</w:t>
+      </w:r>
+      <w:proofErr w:type="spellEnd"/>
+      <w:r>
+        <w:rPr>
+          <w:rFonts w:ascii="Courier New" w:hAnsi="Courier New" w:cs="Courier New"/>
+          <w:color w:val="000000"/>
+          <w:sz w:val="16"/>
+          <w:szCs w:val="20"/>
+          <w:highlight w:val="white"/>
+        </w:rPr>
+        <w:t xml:space="preserve">` </w:t>
+      </w:r>
+      <w:r>
+        <w:rPr>
+          <w:rFonts w:ascii="Courier New" w:hAnsi="Courier New" w:cs="Courier New"/>
+          <w:b/>
+          <w:bCs/>
+          <w:color w:val="0000FF"/>
+          <w:sz w:val="16"/>
+          <w:szCs w:val="20"/>
+          <w:highlight w:val="white"/>
+        </w:rPr>
+        <w:t>WHERE</w:t>
+      </w:r>
+      <w:r>
+        <w:rPr>
+          <w:rFonts w:ascii="Courier New" w:hAnsi="Courier New" w:cs="Courier New"/>
+          <w:color w:val="000000"/>
+          <w:sz w:val="16"/>
+          <w:szCs w:val="20"/>
+          <w:highlight w:val="white"/>
+        </w:rPr>
+        <w:t xml:space="preserve"> `Climber`</w:t>
+      </w:r>
+      <w:r>
+        <w:rPr>
+          <w:rFonts w:ascii="Courier New" w:hAnsi="Courier New" w:cs="Courier New"/>
+          <w:b/>
+          <w:bCs/>
+          <w:color w:val="000080"/>
+          <w:sz w:val="16"/>
+          <w:szCs w:val="20"/>
+          <w:highlight w:val="white"/>
+        </w:rPr>
+        <w:t>=</w:t>
+      </w:r>
+      <w:r>
+        <w:rPr>
+          <w:rFonts w:ascii="Courier New" w:hAnsi="Courier New" w:cs="Courier New"/>
+          <w:color w:val="FF8000"/>
+          <w:sz w:val="16"/>
+          <w:szCs w:val="20"/>
+          <w:highlight w:val="white"/>
+        </w:rPr>
+        <w:t>1</w:t>
+      </w:r>
+      <w:r>
+        <w:rPr>
+          <w:rFonts w:ascii="Courier New" w:hAnsi="Courier New" w:cs="Courier New"/>
+          <w:color w:val="000000"/>
+          <w:sz w:val="16"/>
+          <w:szCs w:val="20"/>
+          <w:highlight w:val="white"/>
+        </w:rPr>
+        <w:t xml:space="preserve"> </w:t>
+      </w:r>
+      <w:r>
+        <w:rPr>
+          <w:rFonts w:ascii="Courier New" w:hAnsi="Courier New" w:cs="Courier New"/>
+          <w:b/>
+          <w:bCs/>
+          <w:color w:val="0000FF"/>
+          <w:sz w:val="16"/>
+          <w:szCs w:val="20"/>
+          <w:highlight w:val="white"/>
+        </w:rPr>
+        <w:t>AND</w:t>
+      </w:r>
+      <w:r>
+        <w:rPr>
+          <w:rFonts w:ascii="Courier New" w:hAnsi="Courier New" w:cs="Courier New"/>
+          <w:color w:val="000000"/>
+          <w:sz w:val="16"/>
+          <w:szCs w:val="20"/>
+          <w:highlight w:val="white"/>
+        </w:rPr>
+        <w:t xml:space="preserve"> `East Wall`</w:t>
+      </w:r>
+      <w:r>
+        <w:rPr>
+          <w:rFonts w:ascii="Courier New" w:hAnsi="Courier New" w:cs="Courier New"/>
+          <w:b/>
+          <w:bCs/>
+          <w:color w:val="000080"/>
+          <w:sz w:val="16"/>
+          <w:szCs w:val="20"/>
+          <w:highlight w:val="white"/>
+        </w:rPr>
+        <w:t>=</w:t>
+      </w:r>
+      <w:r>
+        <w:rPr>
+          <w:rFonts w:ascii="Courier New" w:hAnsi="Courier New" w:cs="Courier New"/>
+          <w:color w:val="FF8000"/>
+          <w:sz w:val="16"/>
+          <w:szCs w:val="20"/>
+          <w:highlight w:val="white"/>
+        </w:rPr>
+        <w:t>1</w:t>
+      </w:r>
+      <w:r>
+        <w:rPr>
+          <w:sz w:val="18"/>
+        </w:rPr>
+        <w:t xml:space="preserve"> </w:t>
+      </w:r>
+    </w:p>
+    <w:p>
+      <w:r>
+        <w:t>“Climber” and “East wall” are both column titles from the</w:t>
+      </w:r>
+      <w:r>
+        <w:t xml:space="preserve"> same</w:t>
+      </w:r>
+      <w:r>
+        <w:t xml:space="preserve"> `</w:t>
+      </w:r>
+      <w:proofErr w:type="spellStart"/>
+      <w:r>
+        <w:t>plantlocations</w:t>
+      </w:r>
+      <w:proofErr w:type="spellEnd"/>
+      <w:r>
+        <w:t xml:space="preserve">` table, so this query is simple to construct in code. As the user selects categories from multiple tables the queries quickly get more complex. </w:t>
+      </w:r>
+    </w:p>
+    <w:p>
+      <w:r>
+        <w:t xml:space="preserve">To generate these queries, search terms spoken by a user are stored in various arrays depending on the category the search term belongs to. When the user requests their results (or a count of how </w:t>
+      </w:r>
+      <w:r>
+        <w:lastRenderedPageBreak/>
+        <w:t xml:space="preserve">many results match their currently selected search terms), the program will construct strings from these arrays in the format of SQL queries and submit them to the MySQL server containing the database. Results from the database are generally vocalised via nuances </w:t>
+      </w:r>
+      <w:proofErr w:type="spellStart"/>
+      <w:r>
+        <w:rPr>
+          <w:rFonts w:ascii="Consolas" w:hAnsi="Consolas" w:cs="Consolas"/>
+          <w:color w:val="6F008A"/>
+          <w:sz w:val="19"/>
+          <w:szCs w:val="19"/>
+        </w:rPr>
+        <w:t>AppAppendTTSPrompt</w:t>
+      </w:r>
+      <w:proofErr w:type="spellEnd"/>
+      <w:r>
+        <w:rPr>
+          <w:rFonts w:ascii="Consolas" w:hAnsi="Consolas" w:cs="Consolas"/>
+          <w:color w:val="6F008A"/>
+          <w:sz w:val="19"/>
+          <w:szCs w:val="19"/>
+        </w:rPr>
+        <w:t xml:space="preserve"> </w:t>
+      </w:r>
+      <w:r>
+        <w:t>function.</w:t>
       </w:r>
     </w:p>
     <w:p>
       <w:pPr>
         <w:pStyle w:val="Heading2"/>
       </w:pPr>
+      <w:bookmarkStart w:id="15" w:name="_Toc513391934"/>
+      <w:r>
+        <w:t>8. Evaluation with users / recommendations</w:t>
+      </w:r>
+      <w:bookmarkEnd w:id="15"/>
+      <w:r>
+        <w:t xml:space="preserve"> </w:t>
+      </w:r>
+    </w:p>
+    <w:p>
+      <w:r>
+        <w:t xml:space="preserve">(also attach dialogue examples). </w:t>
+      </w:r>
+      <w:proofErr w:type="gramStart"/>
+      <w:r>
+        <w:t>( see</w:t>
+      </w:r>
+      <w:proofErr w:type="gramEnd"/>
+      <w:r>
+        <w:t xml:space="preserve"> examples in project folder).</w:t>
+      </w:r>
     </w:p>
     <w:p>
       <w:pPr>
         <w:pStyle w:val="Heading2"/>
       </w:pPr>
-      <w:r>
-        <w:t xml:space="preserve">8. Evaluation with users / recommendations </w:t>
-      </w:r>
-    </w:p>
-    <w:p>
-      <w:r>
-        <w:t xml:space="preserve">(also attach dialogue examples). </w:t>
-      </w:r>
-      <w:proofErr w:type="gramStart"/>
-      <w:r>
-        <w:t>( see</w:t>
-      </w:r>
-      <w:proofErr w:type="gramEnd"/>
-      <w:r>
-        <w:t xml:space="preserve"> examples in project folder).</w:t>
-      </w:r>
     </w:p>
     <w:p>
       <w:pPr>
         <w:pStyle w:val="Heading2"/>
       </w:pPr>
-    </w:p>
+      <w:bookmarkStart w:id="16" w:name="_Toc513391935"/>
+      <w:r>
+        <w:t>Description of work done</w:t>
+      </w:r>
+      <w:bookmarkEnd w:id="16"/>
+    </w:p>
+    <w:p>
+      <w:pPr>
+        <w:pStyle w:val="ListParagraph"/>
+        <w:numPr>
+          <w:ilvl w:val="0"/>
+          <w:numId w:val="2"/>
+        </w:numPr>
+      </w:pPr>
+      <w:r>
+        <w:t xml:space="preserve">Installation and configuration of </w:t>
+      </w:r>
+      <w:r>
+        <w:t>MySQL Connector/C (</w:t>
+      </w:r>
+      <w:r>
+        <w:t xml:space="preserve">the </w:t>
+      </w:r>
+      <w:r>
+        <w:t>MySQL C API)</w:t>
+      </w:r>
+    </w:p>
+    <w:p>
+      <w:pPr>
+        <w:pStyle w:val="ListParagraph"/>
+        <w:numPr>
+          <w:ilvl w:val="0"/>
+          <w:numId w:val="2"/>
+        </w:numPr>
+      </w:pPr>
+      <w:r>
+        <w:t>Visual Studio compiler and linker setup with nuance and MySQL Connector/C</w:t>
+      </w:r>
+    </w:p>
+    <w:p>
+      <w:pPr>
+        <w:pStyle w:val="ListParagraph"/>
+        <w:numPr>
+          <w:ilvl w:val="0"/>
+          <w:numId w:val="2"/>
+        </w:numPr>
+      </w:pPr>
+      <w:r>
+        <w:t>Configuration of Visual Studio remote process debugging</w:t>
+      </w:r>
+    </w:p>
+    <w:p>
+      <w:pPr>
+        <w:pStyle w:val="ListParagraph"/>
+        <w:numPr>
+          <w:ilvl w:val="0"/>
+          <w:numId w:val="2"/>
+        </w:numPr>
+      </w:pPr>
+      <w:r>
+        <w:t>Dialogue design</w:t>
+      </w:r>
+    </w:p>
+    <w:p>
+      <w:pPr>
+        <w:pStyle w:val="ListParagraph"/>
+        <w:numPr>
+          <w:ilvl w:val="0"/>
+          <w:numId w:val="2"/>
+        </w:numPr>
+      </w:pPr>
+      <w:r>
+        <w:t>State design</w:t>
+      </w:r>
+    </w:p>
+    <w:p>
+      <w:pPr>
+        <w:pStyle w:val="ListParagraph"/>
+        <w:numPr>
+          <w:ilvl w:val="0"/>
+          <w:numId w:val="2"/>
+        </w:numPr>
+      </w:pPr>
+      <w:r>
+        <w:t>Time and date generation and sentence construction</w:t>
+      </w:r>
+    </w:p>
+    <w:p>
+      <w:pPr>
+        <w:pStyle w:val="ListParagraph"/>
+        <w:numPr>
+          <w:ilvl w:val="0"/>
+          <w:numId w:val="2"/>
+        </w:numPr>
+      </w:pPr>
+      <w:r>
+        <w:t>String processing functions</w:t>
+      </w:r>
+    </w:p>
+    <w:p>
+      <w:pPr>
+        <w:pStyle w:val="ListParagraph"/>
+        <w:numPr>
+          <w:ilvl w:val="0"/>
+          <w:numId w:val="2"/>
+        </w:numPr>
+      </w:pPr>
+      <w:r>
+        <w:t>SQL query generation functions</w:t>
+      </w:r>
+    </w:p>
+    <w:p>
+      <w:pPr>
+        <w:pStyle w:val="ListParagraph"/>
+        <w:numPr>
+          <w:ilvl w:val="0"/>
+          <w:numId w:val="2"/>
+        </w:numPr>
+      </w:pPr>
+      <w:r>
+        <w:t>Initial design: Tree based approach</w:t>
+      </w:r>
+    </w:p>
+    <w:p>
+      <w:pPr>
+        <w:pStyle w:val="ListParagraph"/>
+        <w:numPr>
+          <w:ilvl w:val="0"/>
+          <w:numId w:val="2"/>
+        </w:numPr>
+      </w:pPr>
+      <w:r>
+        <w:t>Final design: free speech mode</w:t>
+      </w:r>
+    </w:p>
+    <w:p>
+      <w:pPr>
+        <w:pStyle w:val="ListParagraph"/>
+        <w:numPr>
+          <w:ilvl w:val="0"/>
+          <w:numId w:val="2"/>
+        </w:numPr>
+      </w:pPr>
+    </w:p>
+    <w:p/>
     <w:p>
       <w:pPr>
         <w:pStyle w:val="Heading2"/>
       </w:pPr>
-      <w:r>
-        <w:t>Description of work done</w:t>
+      <w:bookmarkStart w:id="17" w:name="_Toc513391936"/>
+      <w:r>
+        <w:t>Critical Evaluation</w:t>
+      </w:r>
+      <w:bookmarkEnd w:id="17"/>
+      <w:r>
+        <w:t xml:space="preserve"> </w:t>
+      </w:r>
+    </w:p>
+    <w:p>
+      <w:r>
+        <w:t>of the systems performance</w:t>
       </w:r>
     </w:p>
     <w:p/>
@@ -1085,37 +4450,77 @@
       <w:pPr>
         <w:pStyle w:val="Heading2"/>
       </w:pPr>
-      <w:r>
-        <w:t xml:space="preserve">Critical Evaluation </w:t>
-      </w:r>
-    </w:p>
-    <w:p>
-      <w:r>
-        <w:t>of the systems performance</w:t>
-      </w:r>
+      <w:bookmarkStart w:id="18" w:name="_Toc513391937"/>
+      <w:r>
+        <w:t>Improvements</w:t>
+      </w:r>
+      <w:bookmarkEnd w:id="18"/>
+    </w:p>
+    <w:p>
+      <w:r>
+        <w:t xml:space="preserve">Check confidence levels. If confidence is below a threshold (say 70%), </w:t>
+      </w:r>
+      <w:proofErr w:type="spellStart"/>
+      <w:r>
+        <w:t>repeate</w:t>
+      </w:r>
+      <w:proofErr w:type="spellEnd"/>
+      <w:r>
+        <w:t xml:space="preserve"> all words that are above 55% back to the user and get them to </w:t>
+      </w:r>
+      <w:proofErr w:type="spellStart"/>
+      <w:r>
+        <w:t>chose</w:t>
+      </w:r>
+      <w:proofErr w:type="spellEnd"/>
+      <w:r>
+        <w:t xml:space="preserve"> the correct one (</w:t>
+      </w:r>
+      <w:hyperlink r:id="rId7" w:history="1">
+        <w:r>
+          <w:rPr>
+            <w:rStyle w:val="Hyperlink"/>
+          </w:rPr>
+          <w:t>https://dle.plymouth.ac.uk/pluginfile.php/1003364/mod_resource/content/0/ChoulartonDaleSST2004.pdf</w:t>
+        </w:r>
+      </w:hyperlink>
+      <w:r>
+        <w:t>)</w:t>
+      </w:r>
+    </w:p>
+    <w:p>
+      <w:r>
+        <w:t xml:space="preserve">Check </w:t>
+      </w:r>
+      <w:proofErr w:type="spellStart"/>
+      <w:r>
+        <w:t>prosidy</w:t>
+      </w:r>
+      <w:proofErr w:type="spellEnd"/>
+      <w:r>
+        <w:t>:</w:t>
+      </w:r>
+    </w:p>
+    <w:p>
+      <w:hyperlink r:id="rId8" w:history="1">
+        <w:r>
+          <w:rPr>
+            <w:rStyle w:val="Hyperlink"/>
+          </w:rPr>
+          <w:t>https://dle.plymouth.ac.uk/pluginfile.php/1003369/mod_resource/content/0/litman_2000.pdf</w:t>
+        </w:r>
+      </w:hyperlink>
     </w:p>
     <w:p/>
     <w:p>
       <w:pPr>
-        <w:rPr>
-          <w:rFonts w:asciiTheme="majorHAnsi" w:eastAsiaTheme="majorEastAsia" w:hAnsiTheme="majorHAnsi" w:cstheme="majorBidi"/>
-          <w:color w:val="2F5496" w:themeColor="accent1" w:themeShade="BF"/>
-          <w:sz w:val="32"/>
-          <w:szCs w:val="32"/>
-        </w:rPr>
-      </w:pPr>
-      <w:r>
-        <w:br w:type="page"/>
-      </w:r>
-    </w:p>
-    <w:p>
-      <w:pPr>
         <w:pStyle w:val="Heading1"/>
       </w:pPr>
-      <w:r>
-        <w:lastRenderedPageBreak/>
+      <w:bookmarkStart w:id="19" w:name="_Toc513391938"/>
+      <w:r>
         <w:t>Appendices</w:t>
       </w:r>
+      <w:bookmarkEnd w:id="19"/>
     </w:p>
     <w:p>
       <w:pPr>
@@ -1126,15 +4531,18 @@
       <w:pPr>
         <w:pStyle w:val="Heading2"/>
       </w:pPr>
+      <w:bookmarkStart w:id="20" w:name="_Toc513391939"/>
       <w:r>
         <w:t>Appendix 1 – Full system flowchart</w:t>
       </w:r>
+      <w:bookmarkEnd w:id="20"/>
     </w:p>
     <w:p>
       <w:r>
         <w:t>Imagine there’s a massive picture here…</w:t>
       </w:r>
     </w:p>
+    <w:p/>
     <w:sectPr>
       <w:pgSz w:w="11906" w:h="16838"/>
       <w:pgMar w:top="1440" w:right="1440" w:bottom="1440" w:left="1440" w:header="708" w:footer="708" w:gutter="0"/>
@@ -1143,6 +4551,219 @@
     </w:sectPr>
   </w:body>
 </w:document>
+</file>
+
+<file path=word/numbering.xml><?xml version="1.0" encoding="utf-8"?>
+<w:numbering xmlns:wpc="http://schemas.microsoft.com/office/word/2010/wordprocessingCanvas" xmlns:cx="http://schemas.microsoft.com/office/drawing/2014/chartex" xmlns:cx1="http://schemas.microsoft.com/office/drawing/2015/9/8/chartex" xmlns:cx2="http://schemas.microsoft.com/office/drawing/2015/10/21/chartex" xmlns:cx3="http://schemas.microsoft.com/office/drawing/2016/5/9/chartex" xmlns:cx4="http://schemas.microsoft.com/office/drawing/2016/5/10/chartex" xmlns:cx5="http://schemas.microsoft.com/office/drawing/2016/5/11/chartex" xmlns:cx6="http://schemas.microsoft.com/office/drawing/2016/5/12/chartex" xmlns:cx7="http://schemas.microsoft.com/office/drawing/2016/5/13/chartex" xmlns:cx8="http://schemas.microsoft.com/office/drawing/2016/5/14/chartex" xmlns:mc="http://schemas.openxmlformats.org/markup-compatibility/2006" xmlns:aink="http://schemas.microsoft.com/office/drawing/2016/ink" xmlns:am3d="http://schemas.microsoft.com/office/drawing/2017/model3d" xmlns:o="urn:schemas-microsoft-com:office:office" xmlns:r="http://schemas.openxmlformats.org/officeDocument/2006/relationships" xmlns:m="http://schemas.openxmlformats.org/officeDocument/2006/math" xmlns:v="urn:schemas-microsoft-com:vml" xmlns:wp14="http://schemas.microsoft.com/office/word/2010/wordprocessingDrawing" xmlns:wp="http://schemas.openxmlformats.org/drawingml/2006/wordprocessingDrawing" xmlns:w10="urn:schemas-microsoft-com:office:word" xmlns:w="http://schemas.openxmlformats.org/wordprocessingml/2006/main" xmlns:w14="http://schemas.microsoft.com/office/word/2010/wordml" xmlns:w15="http://schemas.microsoft.com/office/word/2012/wordml" xmlns:w16cid="http://schemas.microsoft.com/office/word/2016/wordml/cid" xmlns:w16se="http://schemas.microsoft.com/office/word/2015/wordml/symex" xmlns:wpg="http://schemas.microsoft.com/office/word/2010/wordprocessingGroup" xmlns:wpi="http://schemas.microsoft.com/office/word/2010/wordprocessingInk" xmlns:wne="http://schemas.microsoft.com/office/word/2006/wordml" xmlns:wps="http://schemas.microsoft.com/office/word/2010/wordprocessingShape" mc:Ignorable="w14 w15 w16se w16cid wp14">
+  <w:abstractNum w:abstractNumId="0" w15:restartNumberingAfterBreak="0">
+    <w:nsid w:val="25905116"/>
+    <w:multiLevelType w:val="hybridMultilevel"/>
+    <w:tmpl w:val="4600BCAA"/>
+    <w:lvl w:ilvl="0" w:tplc="08090011">
+      <w:start w:val="1"/>
+      <w:numFmt w:val="decimal"/>
+      <w:lvlText w:val="%1)"/>
+      <w:lvlJc w:val="left"/>
+      <w:pPr>
+        <w:ind w:left="720" w:hanging="360"/>
+      </w:pPr>
+      <w:rPr>
+        <w:rFonts w:hint="default"/>
+      </w:rPr>
+    </w:lvl>
+    <w:lvl w:ilvl="1" w:tplc="08090019" w:tentative="1">
+      <w:start w:val="1"/>
+      <w:numFmt w:val="lowerLetter"/>
+      <w:lvlText w:val="%2."/>
+      <w:lvlJc w:val="left"/>
+      <w:pPr>
+        <w:ind w:left="1440" w:hanging="360"/>
+      </w:pPr>
+    </w:lvl>
+    <w:lvl w:ilvl="2" w:tplc="0809001B" w:tentative="1">
+      <w:start w:val="1"/>
+      <w:numFmt w:val="lowerRoman"/>
+      <w:lvlText w:val="%3."/>
+      <w:lvlJc w:val="right"/>
+      <w:pPr>
+        <w:ind w:left="2160" w:hanging="180"/>
+      </w:pPr>
+    </w:lvl>
+    <w:lvl w:ilvl="3" w:tplc="0809000F" w:tentative="1">
+      <w:start w:val="1"/>
+      <w:numFmt w:val="decimal"/>
+      <w:lvlText w:val="%4."/>
+      <w:lvlJc w:val="left"/>
+      <w:pPr>
+        <w:ind w:left="2880" w:hanging="360"/>
+      </w:pPr>
+    </w:lvl>
+    <w:lvl w:ilvl="4" w:tplc="08090019" w:tentative="1">
+      <w:start w:val="1"/>
+      <w:numFmt w:val="lowerLetter"/>
+      <w:lvlText w:val="%5."/>
+      <w:lvlJc w:val="left"/>
+      <w:pPr>
+        <w:ind w:left="3600" w:hanging="360"/>
+      </w:pPr>
+    </w:lvl>
+    <w:lvl w:ilvl="5" w:tplc="0809001B" w:tentative="1">
+      <w:start w:val="1"/>
+      <w:numFmt w:val="lowerRoman"/>
+      <w:lvlText w:val="%6."/>
+      <w:lvlJc w:val="right"/>
+      <w:pPr>
+        <w:ind w:left="4320" w:hanging="180"/>
+      </w:pPr>
+    </w:lvl>
+    <w:lvl w:ilvl="6" w:tplc="0809000F" w:tentative="1">
+      <w:start w:val="1"/>
+      <w:numFmt w:val="decimal"/>
+      <w:lvlText w:val="%7."/>
+      <w:lvlJc w:val="left"/>
+      <w:pPr>
+        <w:ind w:left="5040" w:hanging="360"/>
+      </w:pPr>
+    </w:lvl>
+    <w:lvl w:ilvl="7" w:tplc="08090019" w:tentative="1">
+      <w:start w:val="1"/>
+      <w:numFmt w:val="lowerLetter"/>
+      <w:lvlText w:val="%8."/>
+      <w:lvlJc w:val="left"/>
+      <w:pPr>
+        <w:ind w:left="5760" w:hanging="360"/>
+      </w:pPr>
+    </w:lvl>
+    <w:lvl w:ilvl="8" w:tplc="0809001B" w:tentative="1">
+      <w:start w:val="1"/>
+      <w:numFmt w:val="lowerRoman"/>
+      <w:lvlText w:val="%9."/>
+      <w:lvlJc w:val="right"/>
+      <w:pPr>
+        <w:ind w:left="6480" w:hanging="180"/>
+      </w:pPr>
+    </w:lvl>
+  </w:abstractNum>
+  <w:abstractNum w:abstractNumId="1" w15:restartNumberingAfterBreak="0">
+    <w:nsid w:val="3FD93B2E"/>
+    <w:multiLevelType w:val="hybridMultilevel"/>
+    <w:tmpl w:val="441C69CC"/>
+    <w:lvl w:ilvl="0" w:tplc="08090001">
+      <w:start w:val="1"/>
+      <w:numFmt w:val="bullet"/>
+      <w:lvlText w:val=""/>
+      <w:lvlJc w:val="left"/>
+      <w:pPr>
+        <w:ind w:left="720" w:hanging="360"/>
+      </w:pPr>
+      <w:rPr>
+        <w:rFonts w:ascii="Symbol" w:hAnsi="Symbol" w:hint="default"/>
+      </w:rPr>
+    </w:lvl>
+    <w:lvl w:ilvl="1" w:tplc="08090003" w:tentative="1">
+      <w:start w:val="1"/>
+      <w:numFmt w:val="bullet"/>
+      <w:lvlText w:val="o"/>
+      <w:lvlJc w:val="left"/>
+      <w:pPr>
+        <w:ind w:left="1440" w:hanging="360"/>
+      </w:pPr>
+      <w:rPr>
+        <w:rFonts w:ascii="Courier New" w:hAnsi="Courier New" w:cs="Courier New" w:hint="default"/>
+      </w:rPr>
+    </w:lvl>
+    <w:lvl w:ilvl="2" w:tplc="08090005" w:tentative="1">
+      <w:start w:val="1"/>
+      <w:numFmt w:val="bullet"/>
+      <w:lvlText w:val=""/>
+      <w:lvlJc w:val="left"/>
+      <w:pPr>
+        <w:ind w:left="2160" w:hanging="360"/>
+      </w:pPr>
+      <w:rPr>
+        <w:rFonts w:ascii="Wingdings" w:hAnsi="Wingdings" w:hint="default"/>
+      </w:rPr>
+    </w:lvl>
+    <w:lvl w:ilvl="3" w:tplc="08090001" w:tentative="1">
+      <w:start w:val="1"/>
+      <w:numFmt w:val="bullet"/>
+      <w:lvlText w:val=""/>
+      <w:lvlJc w:val="left"/>
+      <w:pPr>
+        <w:ind w:left="2880" w:hanging="360"/>
+      </w:pPr>
+      <w:rPr>
+        <w:rFonts w:ascii="Symbol" w:hAnsi="Symbol" w:hint="default"/>
+      </w:rPr>
+    </w:lvl>
+    <w:lvl w:ilvl="4" w:tplc="08090003" w:tentative="1">
+      <w:start w:val="1"/>
+      <w:numFmt w:val="bullet"/>
+      <w:lvlText w:val="o"/>
+      <w:lvlJc w:val="left"/>
+      <w:pPr>
+        <w:ind w:left="3600" w:hanging="360"/>
+      </w:pPr>
+      <w:rPr>
+        <w:rFonts w:ascii="Courier New" w:hAnsi="Courier New" w:cs="Courier New" w:hint="default"/>
+      </w:rPr>
+    </w:lvl>
+    <w:lvl w:ilvl="5" w:tplc="08090005" w:tentative="1">
+      <w:start w:val="1"/>
+      <w:numFmt w:val="bullet"/>
+      <w:lvlText w:val=""/>
+      <w:lvlJc w:val="left"/>
+      <w:pPr>
+        <w:ind w:left="4320" w:hanging="360"/>
+      </w:pPr>
+      <w:rPr>
+        <w:rFonts w:ascii="Wingdings" w:hAnsi="Wingdings" w:hint="default"/>
+      </w:rPr>
+    </w:lvl>
+    <w:lvl w:ilvl="6" w:tplc="08090001" w:tentative="1">
+      <w:start w:val="1"/>
+      <w:numFmt w:val="bullet"/>
+      <w:lvlText w:val=""/>
+      <w:lvlJc w:val="left"/>
+      <w:pPr>
+        <w:ind w:left="5040" w:hanging="360"/>
+      </w:pPr>
+      <w:rPr>
+        <w:rFonts w:ascii="Symbol" w:hAnsi="Symbol" w:hint="default"/>
+      </w:rPr>
+    </w:lvl>
+    <w:lvl w:ilvl="7" w:tplc="08090003" w:tentative="1">
+      <w:start w:val="1"/>
+      <w:numFmt w:val="bullet"/>
+      <w:lvlText w:val="o"/>
+      <w:lvlJc w:val="left"/>
+      <w:pPr>
+        <w:ind w:left="5760" w:hanging="360"/>
+      </w:pPr>
+      <w:rPr>
+        <w:rFonts w:ascii="Courier New" w:hAnsi="Courier New" w:cs="Courier New" w:hint="default"/>
+      </w:rPr>
+    </w:lvl>
+    <w:lvl w:ilvl="8" w:tplc="08090005" w:tentative="1">
+      <w:start w:val="1"/>
+      <w:numFmt w:val="bullet"/>
+      <w:lvlText w:val=""/>
+      <w:lvlJc w:val="left"/>
+      <w:pPr>
+        <w:ind w:left="6480" w:hanging="360"/>
+      </w:pPr>
+      <w:rPr>
+        <w:rFonts w:ascii="Wingdings" w:hAnsi="Wingdings" w:hint="default"/>
+      </w:rPr>
+    </w:lvl>
+  </w:abstractNum>
+  <w:num w:numId="1">
+    <w:abstractNumId w:val="0"/>
+  </w:num>
+  <w:num w:numId="2">
+    <w:abstractNumId w:val="1"/>
+  </w:num>
+</w:numbering>
 </file>
 
 <file path=word/styles.xml><?xml version="1.0" encoding="utf-8"?>
@@ -1268,6 +4889,7 @@
     <w:lsdException w:name="HTML Sample" w:semiHidden="1" w:unhideWhenUsed="1"/>
     <w:lsdException w:name="HTML Typewriter" w:semiHidden="1" w:unhideWhenUsed="1"/>
     <w:lsdException w:name="HTML Variable" w:semiHidden="1" w:unhideWhenUsed="1"/>
+    <w:lsdException w:name="Normal Table" w:semiHidden="1" w:unhideWhenUsed="1"/>
     <w:lsdException w:name="annotation subject" w:semiHidden="1" w:unhideWhenUsed="1"/>
     <w:lsdException w:name="No List" w:semiHidden="1" w:unhideWhenUsed="1"/>
     <w:lsdException w:name="Outline List 1" w:semiHidden="1" w:unhideWhenUsed="1"/>
@@ -1314,8 +4936,10 @@
     <w:lsdException w:name="Table Subtle 2" w:semiHidden="1" w:unhideWhenUsed="1"/>
     <w:lsdException w:name="Table Web 1" w:semiHidden="1" w:unhideWhenUsed="1"/>
     <w:lsdException w:name="Table Web 2" w:semiHidden="1" w:unhideWhenUsed="1"/>
+    <w:lsdException w:name="Table Web 3" w:semiHidden="1" w:unhideWhenUsed="1"/>
     <w:lsdException w:name="Balloon Text" w:semiHidden="1" w:unhideWhenUsed="1"/>
     <w:lsdException w:name="Table Grid" w:uiPriority="39"/>
+    <w:lsdException w:name="Table Theme" w:semiHidden="1" w:unhideWhenUsed="1"/>
     <w:lsdException w:name="Placeholder Text" w:semiHidden="1"/>
     <w:lsdException w:name="No Spacing" w:uiPriority="1" w:qFormat="1"/>
     <w:lsdException w:name="Light Shading" w:uiPriority="60"/>
@@ -1608,6 +5232,7 @@
   <w:style w:type="character" w:default="1" w:styleId="DefaultParagraphFont">
     <w:name w:val="Default Paragraph Font"/>
     <w:uiPriority w:val="1"/>
+    <w:semiHidden/>
     <w:unhideWhenUsed/>
   </w:style>
   <w:style w:type="table" w:default="1" w:styleId="TableNormal">
@@ -1703,6 +5328,64 @@
       <w:color w:val="808080"/>
       <w:shd w:val="clear" w:color="auto" w:fill="E6E6E6"/>
     </w:rPr>
+  </w:style>
+  <w:style w:type="character" w:customStyle="1" w:styleId="5yl5">
+    <w:name w:val="_5yl5"/>
+    <w:basedOn w:val="DefaultParagraphFont"/>
+    <w:rsid w:val="00C152CE"/>
+  </w:style>
+  <w:style w:type="paragraph" w:styleId="TOCHeading">
+    <w:name w:val="TOC Heading"/>
+    <w:basedOn w:val="Heading1"/>
+    <w:next w:val="Normal"/>
+    <w:uiPriority w:val="39"/>
+    <w:unhideWhenUsed/>
+    <w:qFormat/>
+    <w:rsid w:val="00A7482F"/>
+    <w:pPr>
+      <w:outlineLvl w:val="9"/>
+    </w:pPr>
+    <w:rPr>
+      <w:lang w:val="en-US"/>
+    </w:rPr>
+  </w:style>
+  <w:style w:type="paragraph" w:styleId="TOC1">
+    <w:name w:val="toc 1"/>
+    <w:basedOn w:val="Normal"/>
+    <w:next w:val="Normal"/>
+    <w:autoRedefine/>
+    <w:uiPriority w:val="39"/>
+    <w:unhideWhenUsed/>
+    <w:rsid w:val="00A7482F"/>
+    <w:pPr>
+      <w:spacing w:after="100"/>
+    </w:pPr>
+  </w:style>
+  <w:style w:type="paragraph" w:styleId="TOC2">
+    <w:name w:val="toc 2"/>
+    <w:basedOn w:val="Normal"/>
+    <w:next w:val="Normal"/>
+    <w:autoRedefine/>
+    <w:uiPriority w:val="39"/>
+    <w:unhideWhenUsed/>
+    <w:rsid w:val="00A7482F"/>
+    <w:pPr>
+      <w:spacing w:after="100"/>
+      <w:ind w:left="220"/>
+    </w:pPr>
+  </w:style>
+  <w:style w:type="paragraph" w:styleId="TOC3">
+    <w:name w:val="toc 3"/>
+    <w:basedOn w:val="Normal"/>
+    <w:next w:val="Normal"/>
+    <w:autoRedefine/>
+    <w:uiPriority w:val="39"/>
+    <w:unhideWhenUsed/>
+    <w:rsid w:val="00A7482F"/>
+    <w:pPr>
+      <w:spacing w:after="100"/>
+      <w:ind w:left="440"/>
+    </w:pPr>
   </w:style>
 </w:styles>
 </file>
@@ -1966,4 +5649,16 @@
     </a:ext>
   </a:extLst>
 </a:theme>
+</file>
+
+<file path=customXml/item1.xml><?xml version="1.0" encoding="utf-8"?>
+<b:Sources xmlns:b="http://schemas.openxmlformats.org/officeDocument/2006/bibliography" xmlns="http://schemas.openxmlformats.org/officeDocument/2006/bibliography" SelectedStyle="\APASixthEditionOfficeOnline.xsl" StyleName="APA" Version="6"/>
+</file>
+
+<file path=customXml/itemProps1.xml><?xml version="1.0" encoding="utf-8"?>
+<ds:datastoreItem xmlns:ds="http://schemas.openxmlformats.org/officeDocument/2006/customXml" ds:itemID="{A3D3A45C-4594-456F-BF52-100922D0BE26}">
+  <ds:schemaRefs>
+    <ds:schemaRef ds:uri="http://schemas.openxmlformats.org/officeDocument/2006/bibliography"/>
+  </ds:schemaRefs>
+</ds:datastoreItem>
 </file>
</xml_diff>